<commit_message>
Colin responded to some of Stu's comments
</commit_message>
<xml_diff>
--- a/q2_draft_12.19.2020sej.docx
+++ b/q2_draft_12.19.2020sej.docx
@@ -1,6 +1,6 @@
 
 <file path=word/document.xml><?xml version="1.0" encoding="utf-8"?>
-<w:document xmlns:wpc="http://schemas.microsoft.com/office/word/2010/wordprocessingCanvas" xmlns:cx="http://schemas.microsoft.com/office/drawing/2014/chartex" xmlns:cx1="http://schemas.microsoft.com/office/drawing/2015/9/8/chartex" xmlns:cx2="http://schemas.microsoft.com/office/drawing/2015/10/21/chartex" xmlns:cx3="http://schemas.microsoft.com/office/drawing/2016/5/9/chartex" xmlns:cx4="http://schemas.microsoft.com/office/drawing/2016/5/10/chartex" xmlns:cx5="http://schemas.microsoft.com/office/drawing/2016/5/11/chartex" xmlns:cx6="http://schemas.microsoft.com/office/drawing/2016/5/12/chartex" xmlns:cx7="http://schemas.microsoft.com/office/drawing/2016/5/13/chartex" xmlns:cx8="http://schemas.microsoft.com/office/drawing/2016/5/14/chartex" xmlns:mc="http://schemas.openxmlformats.org/markup-compatibility/2006" xmlns:aink="http://schemas.microsoft.com/office/drawing/2016/ink" xmlns:am3d="http://schemas.microsoft.com/office/drawing/2017/model3d" xmlns:o="urn:schemas-microsoft-com:office:office" xmlns:r="http://schemas.openxmlformats.org/officeDocument/2006/relationships" xmlns:m="http://schemas.openxmlformats.org/officeDocument/2006/math" xmlns:v="urn:schemas-microsoft-com:vml" xmlns:wp14="http://schemas.microsoft.com/office/word/2010/wordprocessingDrawing" xmlns:wp="http://schemas.openxmlformats.org/drawingml/2006/wordprocessingDrawing" xmlns:w10="urn:schemas-microsoft-com:office:word" xmlns:w="http://schemas.openxmlformats.org/wordprocessingml/2006/main" xmlns:w14="http://schemas.microsoft.com/office/word/2010/wordml" xmlns:w15="http://schemas.microsoft.com/office/word/2012/wordml" xmlns:w16cex="http://schemas.microsoft.com/office/word/2018/wordml/cex" xmlns:w16cid="http://schemas.microsoft.com/office/word/2016/wordml/cid" xmlns:w16="http://schemas.microsoft.com/office/word/2018/wordml" xmlns:w16se="http://schemas.microsoft.com/office/word/2015/wordml/symex" xmlns:wpg="http://schemas.microsoft.com/office/word/2010/wordprocessingGroup" xmlns:wpi="http://schemas.microsoft.com/office/word/2010/wordprocessingInk" xmlns:wne="http://schemas.microsoft.com/office/word/2006/wordml" xmlns:wps="http://schemas.microsoft.com/office/word/2010/wordprocessingShape" mc:Ignorable="w14 w15 w16se w16cid w16 w16cex wp14">
+<w:document xmlns:wpc="http://schemas.microsoft.com/office/word/2010/wordprocessingCanvas" xmlns:cx="http://schemas.microsoft.com/office/drawing/2014/chartex" xmlns:mc="http://schemas.openxmlformats.org/markup-compatibility/2006" xmlns:o="urn:schemas-microsoft-com:office:office" xmlns:r="http://schemas.openxmlformats.org/officeDocument/2006/relationships" xmlns:m="http://schemas.openxmlformats.org/officeDocument/2006/math" xmlns:v="urn:schemas-microsoft-com:vml" xmlns:wp14="http://schemas.microsoft.com/office/word/2010/wordprocessingDrawing" xmlns:wp="http://schemas.openxmlformats.org/drawingml/2006/wordprocessingDrawing" xmlns:w10="urn:schemas-microsoft-com:office:word" xmlns:w="http://schemas.openxmlformats.org/wordprocessingml/2006/main" xmlns:w14="http://schemas.microsoft.com/office/word/2010/wordml" xmlns:w15="http://schemas.microsoft.com/office/word/2012/wordml" xmlns:w16se="http://schemas.microsoft.com/office/word/2015/wordml/symex" xmlns:wpg="http://schemas.microsoft.com/office/word/2010/wordprocessingGroup" xmlns:wpi="http://schemas.microsoft.com/office/word/2010/wordprocessingInk" xmlns:wne="http://schemas.microsoft.com/office/word/2006/wordml" xmlns:wps="http://schemas.microsoft.com/office/word/2010/wordprocessingShape" mc:Ignorable="w14 w15 w16se wp14">
   <w:body>
     <w:p>
       <w:pPr>
@@ -30,21 +30,21 @@
         <w:rPr>
           <w:rFonts w:ascii="Times New Roman" w:hAnsi="Times New Roman" w:cs="Times New Roman"/>
         </w:rPr>
-        <w:t xml:space="preserve">Colin </w:t>
+        <w:t xml:space="preserve">Colin Dassow, Chelsey </w:t>
       </w:r>
       <w:proofErr w:type="spellStart"/>
       <w:r>
         <w:rPr>
           <w:rFonts w:ascii="Times New Roman" w:hAnsi="Times New Roman" w:cs="Times New Roman"/>
         </w:rPr>
-        <w:t>Dassow</w:t>
+        <w:t>Nieman</w:t>
       </w:r>
       <w:proofErr w:type="spellEnd"/>
       <w:r>
         <w:rPr>
           <w:rFonts w:ascii="Times New Roman" w:hAnsi="Times New Roman" w:cs="Times New Roman"/>
         </w:rPr>
-        <w:t>, Chelsey Nieman, Chris Solomon, Greg Sass, and Stuart Jones</w:t>
+        <w:t>, Chris Solomon, Greg Sass, and Stuart Jones</w:t>
       </w:r>
     </w:p>
     <w:p>
@@ -269,12 +269,21 @@
           </w:rPr>
           <w:t>) stocks have crashed due to interacting effects of overfishing and predation by herring (</w:t>
         </w:r>
+        <w:proofErr w:type="spellStart"/>
         <w:r>
           <w:rPr>
             <w:rFonts w:ascii="Times New Roman" w:hAnsi="Times New Roman" w:cs="Times New Roman"/>
             <w:i/>
           </w:rPr>
-          <w:t xml:space="preserve">Clupea </w:t>
+          <w:t>Clupea</w:t>
+        </w:r>
+        <w:proofErr w:type="spellEnd"/>
+        <w:r>
+          <w:rPr>
+            <w:rFonts w:ascii="Times New Roman" w:hAnsi="Times New Roman" w:cs="Times New Roman"/>
+            <w:i/>
+          </w:rPr>
+          <w:t xml:space="preserve"> </w:t>
         </w:r>
         <w:proofErr w:type="spellStart"/>
         <w:r>
@@ -1439,12 +1448,21 @@
         </w:rPr>
         <w:t xml:space="preserve">) and a forage species fishery (Atlantic herring, </w:t>
       </w:r>
+      <w:proofErr w:type="spellStart"/>
       <w:r>
         <w:rPr>
           <w:rFonts w:ascii="Times New Roman" w:hAnsi="Times New Roman"/>
           <w:i/>
         </w:rPr>
-        <w:t xml:space="preserve">Clupea </w:t>
+        <w:t>Clupea</w:t>
+      </w:r>
+      <w:proofErr w:type="spellEnd"/>
+      <w:r>
+        <w:rPr>
+          <w:rFonts w:ascii="Times New Roman" w:hAnsi="Times New Roman"/>
+          <w:i/>
+        </w:rPr>
+        <w:t xml:space="preserve"> </w:t>
       </w:r>
       <w:proofErr w:type="spellStart"/>
       <w:r>
@@ -1990,15 +2008,7 @@
       </w:ins>
       <w:ins w:id="90" w:author="Stuart Jones" w:date="2020-12-22T13:50:00Z">
         <w:r>
-          <w:t xml:space="preserve">Given the </w:t>
-        </w:r>
-        <w:proofErr w:type="gramStart"/>
-        <w:r>
-          <w:t>long time</w:t>
-        </w:r>
-        <w:proofErr w:type="gramEnd"/>
-        <w:r>
-          <w:t xml:space="preserve"> scales over which management decisions and fisheries dynamics play out, alternative </w:t>
+          <w:t xml:space="preserve">Given the long time scales over which management decisions and fisheries dynamics play out, alternative </w:t>
         </w:r>
       </w:ins>
       <w:ins w:id="91" w:author="Stuart Jones" w:date="2020-12-22T13:51:00Z">
@@ -2008,10 +2018,7 @@
       </w:ins>
       <w:ins w:id="92" w:author="Stuart Jones" w:date="2020-12-22T13:52:00Z">
         <w:r>
-          <w:t xml:space="preserve">ble. </w:t>
-        </w:r>
-        <w:r>
-          <w:t>Our modeling framework allows us to conduct a series of model experiments to explore the risks of not considering interactions amongst species, including harvest of multip</w:t>
+          <w:t>ble. Our modeling framework allows us to conduct a series of model experiments to explore the risks of not considering interactions amongst species, including harvest of multip</w:t>
         </w:r>
       </w:ins>
       <w:ins w:id="93" w:author="Stuart Jones" w:date="2020-12-22T13:53:00Z">
@@ -2021,10 +2028,7 @@
       </w:ins>
       <w:ins w:id="94" w:author="Stuart Jones" w:date="2020-12-22T13:52:00Z">
         <w:r>
-          <w:t>e species, and potential opportunities afforded by an ecosystem-based management approach.</w:t>
-        </w:r>
-        <w:r>
-          <w:t xml:space="preserve"> </w:t>
+          <w:t xml:space="preserve">e species, and potential opportunities afforded by an ecosystem-based management approach. </w:t>
         </w:r>
       </w:ins>
       <w:del w:id="95" w:author="Stuart Jones" w:date="2020-12-22T13:52:00Z">
@@ -2180,16 +2184,8 @@
         <w:rPr>
           <w:i/>
         </w:rPr>
-        <w:t xml:space="preserve">Micropterus </w:t>
-      </w:r>
-      <w:proofErr w:type="spellStart"/>
-      <w:r>
-        <w:rPr>
-          <w:i/>
-        </w:rPr>
-        <w:t>salmoides</w:t>
-      </w:r>
-      <w:proofErr w:type="spellEnd"/>
+        <w:t>Micropterus salmoides</w:t>
+      </w:r>
       <w:r>
         <w:t xml:space="preserve">) </w:t>
       </w:r>
@@ -2380,26 +2376,20 @@
           <w:rPr>
             <w:rFonts w:ascii="Times New Roman" w:hAnsi="Times New Roman" w:cs="Times New Roman"/>
           </w:rPr>
-          <w:t>structure</w:t>
-        </w:r>
+          <w:t xml:space="preserve">structure that </w:t>
+        </w:r>
+        <w:proofErr w:type="spellStart"/>
         <w:r>
           <w:rPr>
             <w:rFonts w:ascii="Times New Roman" w:hAnsi="Times New Roman" w:cs="Times New Roman"/>
           </w:rPr>
-          <w:t xml:space="preserve"> that </w:t>
-        </w:r>
-        <w:proofErr w:type="spellStart"/>
+          <w:t>includued</w:t>
+        </w:r>
+        <w:proofErr w:type="spellEnd"/>
         <w:r>
           <w:rPr>
             <w:rFonts w:ascii="Times New Roman" w:hAnsi="Times New Roman" w:cs="Times New Roman"/>
           </w:rPr>
-          <w:t>includued</w:t>
-        </w:r>
-        <w:proofErr w:type="spellEnd"/>
-        <w:r>
-          <w:rPr>
-            <w:rFonts w:ascii="Times New Roman" w:hAnsi="Times New Roman" w:cs="Times New Roman"/>
-          </w:rPr>
           <w:t xml:space="preserve"> </w:t>
         </w:r>
       </w:ins>
@@ -2413,14 +2403,7 @@
         <w:rPr>
           <w:rFonts w:ascii="Times New Roman" w:hAnsi="Times New Roman" w:cs="Times New Roman"/>
         </w:rPr>
-        <w:t xml:space="preserve"> between a harvested sport fish with juvenile and adult stages, and a </w:t>
-      </w:r>
-      <w:proofErr w:type="gramStart"/>
-      <w:r>
-        <w:rPr>
-          <w:rFonts w:ascii="Times New Roman" w:hAnsi="Times New Roman" w:cs="Times New Roman"/>
-        </w:rPr>
-        <w:t>single</w:t>
+        <w:t xml:space="preserve"> between a harvested sport fish with juvenile and adult stages, and a single</w:t>
       </w:r>
       <w:r>
         <w:rPr>
@@ -2432,14 +2415,7 @@
         <w:rPr>
           <w:rFonts w:ascii="Times New Roman" w:hAnsi="Times New Roman" w:cs="Times New Roman"/>
         </w:rPr>
-        <w:t>stage</w:t>
-      </w:r>
-      <w:proofErr w:type="gramEnd"/>
-      <w:r>
-        <w:rPr>
-          <w:rFonts w:ascii="Times New Roman" w:hAnsi="Times New Roman" w:cs="Times New Roman"/>
-        </w:rPr>
-        <w:t xml:space="preserve"> planktivor</w:t>
+        <w:t>stage planktivor</w:t>
       </w:r>
       <w:r>
         <w:rPr>
@@ -7529,13 +7505,7 @@
           <w:rPr>
             <w:rFonts w:ascii="Times New Roman" w:hAnsi="Times New Roman" w:cs="Times New Roman"/>
           </w:rPr>
-          <w:t>three</w:t>
-        </w:r>
-        <w:r>
-          <w:rPr>
-            <w:rFonts w:ascii="Times New Roman" w:hAnsi="Times New Roman" w:cs="Times New Roman"/>
-          </w:rPr>
-          <w:t xml:space="preserve"> </w:t>
+          <w:t xml:space="preserve">three </w:t>
         </w:r>
       </w:ins>
       <w:r>
@@ -7806,7 +7776,21 @@
         <w:rPr>
           <w:rFonts w:ascii="Times New Roman" w:hAnsi="Times New Roman" w:cs="Times New Roman"/>
         </w:rPr>
-        <w:t xml:space="preserve"> performed in R using RStudio and the </w:t>
+        <w:t xml:space="preserve"> performed in R using </w:t>
+      </w:r>
+      <w:proofErr w:type="spellStart"/>
+      <w:r>
+        <w:rPr>
+          <w:rFonts w:ascii="Times New Roman" w:hAnsi="Times New Roman" w:cs="Times New Roman"/>
+        </w:rPr>
+        <w:t>RStudio</w:t>
+      </w:r>
+      <w:proofErr w:type="spellEnd"/>
+      <w:r>
+        <w:rPr>
+          <w:rFonts w:ascii="Times New Roman" w:hAnsi="Times New Roman" w:cs="Times New Roman"/>
+        </w:rPr>
+        <w:t xml:space="preserve"> and the </w:t>
       </w:r>
       <w:proofErr w:type="spellStart"/>
       <w:r>
@@ -7971,25 +7955,12 @@
         <w:t xml:space="preserve">). In the absence of harvest on either species, </w:t>
       </w:r>
       <w:commentRangeStart w:id="148"/>
-      <w:r>
-        <w:rPr>
-          <w:rFonts w:ascii="Times New Roman" w:hAnsi="Times New Roman" w:cs="Times New Roman"/>
-        </w:rPr>
-        <w:t xml:space="preserve">declines in refuge availability cause declines in abundance, but the initially dominant species is able to maintain dominance because both species juveniles are equally </w:t>
-      </w:r>
-      <w:proofErr w:type="gramStart"/>
-      <w:r>
-        <w:rPr>
-          <w:rFonts w:ascii="Times New Roman" w:hAnsi="Times New Roman" w:cs="Times New Roman"/>
-        </w:rPr>
-        <w:t>effected</w:t>
-      </w:r>
-      <w:proofErr w:type="gramEnd"/>
-      <w:r>
-        <w:rPr>
-          <w:rFonts w:ascii="Times New Roman" w:hAnsi="Times New Roman" w:cs="Times New Roman"/>
-        </w:rPr>
-        <w:t xml:space="preserve"> by loss of ref</w:t>
+      <w:commentRangeStart w:id="149"/>
+      <w:r>
+        <w:rPr>
+          <w:rFonts w:ascii="Times New Roman" w:hAnsi="Times New Roman" w:cs="Times New Roman"/>
+        </w:rPr>
+        <w:t>declines in refuge availability cause declines in abundance, but the initially dominant species is able to maintain dominance because both species juveniles are equally effected by loss of ref</w:t>
       </w:r>
       <w:commentRangeEnd w:id="148"/>
       <w:r>
@@ -7998,6 +7969,13 @@
         </w:rPr>
         <w:commentReference w:id="148"/>
       </w:r>
+      <w:commentRangeEnd w:id="149"/>
+      <w:r>
+        <w:rPr>
+          <w:rStyle w:val="CommentReference"/>
+        </w:rPr>
+        <w:commentReference w:id="149"/>
+      </w:r>
       <w:r>
         <w:rPr>
           <w:rFonts w:ascii="Times New Roman" w:hAnsi="Times New Roman" w:cs="Times New Roman"/>
@@ -8017,19 +7995,19 @@
         </w:rPr>
         <w:t xml:space="preserve">). </w:t>
       </w:r>
-      <w:commentRangeStart w:id="149"/>
+      <w:commentRangeStart w:id="150"/>
       <w:r>
         <w:rPr>
           <w:rFonts w:ascii="Times New Roman" w:hAnsi="Times New Roman" w:cs="Times New Roman"/>
         </w:rPr>
         <w:t>The</w:t>
       </w:r>
-      <w:commentRangeEnd w:id="149"/>
+      <w:commentRangeEnd w:id="150"/>
       <w:r>
         <w:rPr>
           <w:rStyle w:val="CommentReference"/>
         </w:rPr>
-        <w:commentReference w:id="149"/>
+        <w:commentReference w:id="150"/>
       </w:r>
       <w:r>
         <w:rPr>
@@ -8055,7 +8033,8 @@
         </w:rPr>
         <w:t xml:space="preserve"> alter</w:t>
       </w:r>
-      <w:commentRangeStart w:id="150"/>
+      <w:commentRangeStart w:id="151"/>
+      <w:commentRangeStart w:id="152"/>
       <w:r>
         <w:rPr>
           <w:rFonts w:ascii="Times New Roman" w:hAnsi="Times New Roman" w:cs="Times New Roman"/>
@@ -8074,12 +8053,19 @@
         </w:rPr>
         <w:t xml:space="preserve">, </w:t>
       </w:r>
-      <w:commentRangeEnd w:id="150"/>
+      <w:commentRangeEnd w:id="151"/>
       <w:r>
         <w:rPr>
           <w:rStyle w:val="CommentReference"/>
         </w:rPr>
-        <w:commentReference w:id="150"/>
+        <w:commentReference w:id="151"/>
+      </w:r>
+      <w:commentRangeEnd w:id="152"/>
+      <w:r>
+        <w:rPr>
+          <w:rStyle w:val="CommentReference"/>
+        </w:rPr>
+        <w:commentReference w:id="152"/>
       </w:r>
       <w:r>
         <w:rPr>
@@ -8129,7 +8115,7 @@
         </w:rPr>
         <w:t xml:space="preserve"> </w:t>
       </w:r>
-      <w:commentRangeStart w:id="151"/>
+      <w:commentRangeStart w:id="153"/>
       <w:r>
         <w:rPr>
           <w:rFonts w:ascii="Times New Roman" w:hAnsi="Times New Roman" w:cs="Times New Roman"/>
@@ -8184,12 +8170,12 @@
         </w:rPr>
         <w:t xml:space="preserve"> In general, in scenarios in which species 2 initially dominates, increasing harvest on species 1 results in results in a stable state in which species 2 remains dominant, however, reversing this scenario resulted (initial system dominated by species </w:t>
       </w:r>
-      <w:commentRangeEnd w:id="151"/>
+      <w:commentRangeEnd w:id="153"/>
       <w:r>
         <w:rPr>
           <w:rStyle w:val="CommentReference"/>
         </w:rPr>
-        <w:commentReference w:id="151"/>
+        <w:commentReference w:id="153"/>
       </w:r>
       <w:r>
         <w:rPr>
@@ -8197,7 +8183,7 @@
         </w:rPr>
         <w:t xml:space="preserve">1), increasing harvest on species 1 results in the eventual transition to an alternate stable state in which species 2 dominates. Model behavior suggests that in this two species system, </w:t>
       </w:r>
-      <w:commentRangeStart w:id="152"/>
+      <w:commentRangeStart w:id="154"/>
       <w:r>
         <w:rPr>
           <w:rFonts w:ascii="Times New Roman" w:hAnsi="Times New Roman" w:cs="Times New Roman"/>
@@ -8210,12 +8196,12 @@
         </w:rPr>
         <w:t xml:space="preserve">, though refuge gain/loss can have </w:t>
       </w:r>
-      <w:commentRangeEnd w:id="152"/>
+      <w:commentRangeEnd w:id="154"/>
       <w:r>
         <w:rPr>
           <w:rStyle w:val="CommentReference"/>
         </w:rPr>
-        <w:commentReference w:id="152"/>
+        <w:commentReference w:id="154"/>
       </w:r>
       <w:r>
         <w:rPr>
@@ -8262,7 +8248,7 @@
                     </pic:cNvPicPr>
                   </pic:nvPicPr>
                   <pic:blipFill>
-                    <a:blip r:embed="rId12"/>
+                    <a:blip r:embed="rId10"/>
                     <a:stretch>
                       <a:fillRect/>
                     </a:stretch>
@@ -8358,20 +8344,20 @@
           <w:rFonts w:ascii="Times New Roman" w:hAnsi="Times New Roman" w:cs="Times New Roman"/>
         </w:rPr>
       </w:pPr>
-      <w:commentRangeStart w:id="153"/>
-      <w:commentRangeStart w:id="154"/>
+      <w:commentRangeStart w:id="155"/>
+      <w:commentRangeStart w:id="156"/>
       <w:r>
         <w:rPr>
           <w:rFonts w:ascii="Times New Roman" w:hAnsi="Times New Roman" w:cs="Times New Roman"/>
         </w:rPr>
         <w:t>Managing</w:t>
       </w:r>
-      <w:commentRangeEnd w:id="153"/>
+      <w:commentRangeEnd w:id="155"/>
       <w:r>
         <w:rPr>
           <w:rStyle w:val="CommentReference"/>
         </w:rPr>
-        <w:commentReference w:id="153"/>
+        <w:commentReference w:id="155"/>
       </w:r>
       <w:r>
         <w:rPr>
@@ -8379,12 +8365,12 @@
         </w:rPr>
         <w:t xml:space="preserve"> both species simultaneously produce</w:t>
       </w:r>
-      <w:commentRangeEnd w:id="154"/>
+      <w:commentRangeEnd w:id="156"/>
       <w:r>
         <w:rPr>
           <w:rStyle w:val="CommentReference"/>
         </w:rPr>
-        <w:commentReference w:id="154"/>
+        <w:commentReference w:id="156"/>
       </w:r>
       <w:r>
         <w:rPr>
@@ -8574,7 +8560,8 @@
         </w:rPr>
         <w:t xml:space="preserve">hen management of species 1 and species </w:t>
       </w:r>
-      <w:commentRangeStart w:id="155"/>
+      <w:commentRangeStart w:id="157"/>
+      <w:commentRangeStart w:id="158"/>
       <w:r>
         <w:rPr>
           <w:rFonts w:ascii="Times New Roman" w:hAnsi="Times New Roman" w:cs="Times New Roman"/>
@@ -8653,12 +8640,19 @@
         </w:rPr>
         <w:t xml:space="preserve">regulate harvest on both species and stocks species 1 in order to allow species 1 to dominate over species 2. When species 1 is established as the dominant species and a small amount </w:t>
       </w:r>
-      <w:commentRangeEnd w:id="155"/>
+      <w:commentRangeEnd w:id="157"/>
       <w:r>
         <w:rPr>
           <w:rStyle w:val="CommentReference"/>
         </w:rPr>
-        <w:commentReference w:id="155"/>
+        <w:commentReference w:id="157"/>
+      </w:r>
+      <w:commentRangeEnd w:id="158"/>
+      <w:r>
+        <w:rPr>
+          <w:rStyle w:val="CommentReference"/>
+        </w:rPr>
+        <w:commentReference w:id="158"/>
       </w:r>
       <w:r>
         <w:rPr>
@@ -8720,20 +8714,21 @@
         </w:rPr>
         <w:t xml:space="preserve"> able to overcome extreme harvest effects and allow for species 1 to dominate across any harvest rate (Fig. 2). </w:t>
       </w:r>
-      <w:commentRangeStart w:id="156"/>
-      <w:commentRangeStart w:id="157"/>
+      <w:commentRangeStart w:id="159"/>
+      <w:commentRangeStart w:id="160"/>
+      <w:commentRangeStart w:id="161"/>
       <w:r>
         <w:rPr>
           <w:rFonts w:ascii="Times New Roman" w:hAnsi="Times New Roman" w:cs="Times New Roman"/>
         </w:rPr>
         <w:t>These</w:t>
       </w:r>
-      <w:commentRangeEnd w:id="157"/>
+      <w:commentRangeEnd w:id="159"/>
       <w:r>
         <w:rPr>
           <w:rStyle w:val="CommentReference"/>
         </w:rPr>
-        <w:commentReference w:id="157"/>
+        <w:commentReference w:id="159"/>
       </w:r>
       <w:r>
         <w:rPr>
@@ -8741,12 +8736,19 @@
         </w:rPr>
         <w:t xml:space="preserve"> analyses were also conducted in a model scenario where the undesirable species (species 2) was initially dominant and the management goal was to flip the system to favor species 1.</w:t>
       </w:r>
-      <w:commentRangeEnd w:id="156"/>
+      <w:commentRangeEnd w:id="160"/>
       <w:r>
         <w:rPr>
           <w:rStyle w:val="CommentReference"/>
         </w:rPr>
-        <w:commentReference w:id="156"/>
+        <w:commentReference w:id="160"/>
+      </w:r>
+      <w:commentRangeEnd w:id="161"/>
+      <w:r>
+        <w:rPr>
+          <w:rStyle w:val="CommentReference"/>
+        </w:rPr>
+        <w:commentReference w:id="161"/>
       </w:r>
       <w:r>
         <w:rPr>
@@ -8805,7 +8807,7 @@
                     <pic:cNvPicPr/>
                   </pic:nvPicPr>
                   <pic:blipFill>
-                    <a:blip r:embed="rId13">
+                    <a:blip r:embed="rId11">
                       <a:extLst>
                         <a:ext uri="{28A0092B-C50C-407E-A947-70E740481C1C}">
                           <a14:useLocalDpi xmlns:a14="http://schemas.microsoft.com/office/drawing/2010/main" val="0"/>
@@ -8841,102 +8843,111 @@
           <w:rFonts w:ascii="Times New Roman" w:hAnsi="Times New Roman" w:cs="Times New Roman"/>
         </w:rPr>
       </w:pPr>
-      <w:commentRangeStart w:id="158"/>
+      <w:commentRangeStart w:id="162"/>
+      <w:commentRangeStart w:id="163"/>
       <w:r>
         <w:rPr>
           <w:rFonts w:ascii="Times New Roman" w:hAnsi="Times New Roman" w:cs="Times New Roman"/>
         </w:rPr>
         <w:t>Figure 2</w:t>
       </w:r>
-      <w:commentRangeEnd w:id="158"/>
+      <w:commentRangeEnd w:id="162"/>
       <w:r>
         <w:rPr>
           <w:rStyle w:val="CommentReference"/>
           <w:i w:val="0"/>
         </w:rPr>
-        <w:commentReference w:id="158"/>
-      </w:r>
-      <w:r>
-        <w:rPr>
-          <w:rFonts w:ascii="Times New Roman" w:hAnsi="Times New Roman" w:cs="Times New Roman"/>
-        </w:rPr>
-        <w:t xml:space="preserve">. </w:t>
-      </w:r>
-      <w:r>
-        <w:rPr>
-          <w:rFonts w:ascii="Times New Roman" w:hAnsi="Times New Roman" w:cs="Times New Roman"/>
-        </w:rPr>
-        <w:t xml:space="preserve">Species 1 dominance isocline where areas above line represent </w:t>
-      </w:r>
-      <w:del w:id="159" w:author="Stuart Jones" w:date="2020-12-22T14:11:00Z">
-        <w:r>
-          <w:rPr>
-            <w:rFonts w:ascii="Times New Roman" w:hAnsi="Times New Roman" w:cs="Times New Roman"/>
-          </w:rPr>
-          <w:delText>species 1 stocking and harvest combinations</w:delText>
-        </w:r>
-      </w:del>
-      <w:ins w:id="160" w:author="Stuart Jones" w:date="2020-12-22T14:11:00Z">
-        <w:r>
-          <w:rPr>
-            <w:rFonts w:ascii="Times New Roman" w:hAnsi="Times New Roman" w:cs="Times New Roman"/>
-          </w:rPr>
-          <w:t>management strategies</w:t>
-        </w:r>
-      </w:ins>
-      <w:r>
-        <w:rPr>
-          <w:rFonts w:ascii="Times New Roman" w:hAnsi="Times New Roman" w:cs="Times New Roman"/>
-        </w:rPr>
-        <w:t xml:space="preserve"> that allow species 1 to dominate. Areas below the isoclines represent scenarios where species 2 dominates. Species 1 is initially dominant </w:t>
-      </w:r>
-      <w:r>
-        <w:rPr>
-          <w:rFonts w:ascii="Times New Roman" w:hAnsi="Times New Roman" w:cs="Times New Roman"/>
-        </w:rPr>
-        <w:t xml:space="preserve">and </w:t>
-      </w:r>
-      <w:r>
-        <w:rPr>
-          <w:rFonts w:ascii="Times New Roman" w:hAnsi="Times New Roman" w:cs="Times New Roman"/>
-        </w:rPr>
-        <w:t>the management goal is to maintain this dominance.</w:t>
-      </w:r>
-      <w:r>
-        <w:rPr>
-          <w:rFonts w:ascii="Times New Roman" w:hAnsi="Times New Roman" w:cs="Times New Roman"/>
-        </w:rPr>
-        <w:t xml:space="preserve"> </w:t>
-      </w:r>
-      <w:r>
-        <w:rPr>
-          <w:rFonts w:ascii="Times New Roman" w:hAnsi="Times New Roman" w:cs="Times New Roman"/>
-        </w:rPr>
-        <w:t xml:space="preserve">Solid line indicates scenario in which species 2 is not harvested, while the dashed line indicates a scenario in which species </w:t>
-      </w:r>
-      <w:commentRangeStart w:id="161"/>
-      <w:commentRangeStart w:id="162"/>
-      <w:r>
-        <w:rPr>
-          <w:rFonts w:ascii="Times New Roman" w:hAnsi="Times New Roman" w:cs="Times New Roman"/>
-        </w:rPr>
-        <w:t>2 is harvested</w:t>
-      </w:r>
-      <w:commentRangeEnd w:id="161"/>
+        <w:commentReference w:id="162"/>
+      </w:r>
+      <w:commentRangeEnd w:id="163"/>
       <w:r>
         <w:rPr>
           <w:rStyle w:val="CommentReference"/>
           <w:i w:val="0"/>
         </w:rPr>
-        <w:commentReference w:id="161"/>
-      </w:r>
-      <w:commentRangeEnd w:id="162"/>
+        <w:commentReference w:id="163"/>
+      </w:r>
+      <w:r>
+        <w:rPr>
+          <w:rFonts w:ascii="Times New Roman" w:hAnsi="Times New Roman" w:cs="Times New Roman"/>
+        </w:rPr>
+        <w:t xml:space="preserve">. </w:t>
+      </w:r>
+      <w:r>
+        <w:rPr>
+          <w:rFonts w:ascii="Times New Roman" w:hAnsi="Times New Roman" w:cs="Times New Roman"/>
+        </w:rPr>
+        <w:t xml:space="preserve">Species 1 dominance isocline where areas above line represent </w:t>
+      </w:r>
+      <w:del w:id="164" w:author="Stuart Jones" w:date="2020-12-22T14:11:00Z">
+        <w:r>
+          <w:rPr>
+            <w:rFonts w:ascii="Times New Roman" w:hAnsi="Times New Roman" w:cs="Times New Roman"/>
+          </w:rPr>
+          <w:delText>species 1 stocking and harvest combinations</w:delText>
+        </w:r>
+      </w:del>
+      <w:ins w:id="165" w:author="Stuart Jones" w:date="2020-12-22T14:11:00Z">
+        <w:r>
+          <w:rPr>
+            <w:rFonts w:ascii="Times New Roman" w:hAnsi="Times New Roman" w:cs="Times New Roman"/>
+          </w:rPr>
+          <w:t>management strategies</w:t>
+        </w:r>
+      </w:ins>
+      <w:r>
+        <w:rPr>
+          <w:rFonts w:ascii="Times New Roman" w:hAnsi="Times New Roman" w:cs="Times New Roman"/>
+        </w:rPr>
+        <w:t xml:space="preserve"> that allow species 1 to dominate. Areas below the isoclines represent scenarios where species 2 dominates. Species 1 is initially dominant </w:t>
+      </w:r>
+      <w:r>
+        <w:rPr>
+          <w:rFonts w:ascii="Times New Roman" w:hAnsi="Times New Roman" w:cs="Times New Roman"/>
+        </w:rPr>
+        <w:t xml:space="preserve">and </w:t>
+      </w:r>
+      <w:r>
+        <w:rPr>
+          <w:rFonts w:ascii="Times New Roman" w:hAnsi="Times New Roman" w:cs="Times New Roman"/>
+        </w:rPr>
+        <w:t>the management goal is to maintain this dominance.</w:t>
+      </w:r>
+      <w:r>
+        <w:rPr>
+          <w:rFonts w:ascii="Times New Roman" w:hAnsi="Times New Roman" w:cs="Times New Roman"/>
+        </w:rPr>
+        <w:t xml:space="preserve"> </w:t>
+      </w:r>
+      <w:r>
+        <w:rPr>
+          <w:rFonts w:ascii="Times New Roman" w:hAnsi="Times New Roman" w:cs="Times New Roman"/>
+        </w:rPr>
+        <w:t xml:space="preserve">Solid line indicates scenario in which species 2 is not harvested, while the dashed line indicates a scenario in which species </w:t>
+      </w:r>
+      <w:commentRangeStart w:id="166"/>
+      <w:commentRangeStart w:id="167"/>
+      <w:r>
+        <w:rPr>
+          <w:rFonts w:ascii="Times New Roman" w:hAnsi="Times New Roman" w:cs="Times New Roman"/>
+        </w:rPr>
+        <w:t>2 is harvested</w:t>
+      </w:r>
+      <w:commentRangeEnd w:id="166"/>
       <w:r>
         <w:rPr>
           <w:rStyle w:val="CommentReference"/>
           <w:i w:val="0"/>
         </w:rPr>
-        <w:commentReference w:id="162"/>
+        <w:commentReference w:id="166"/>
+      </w:r>
+      <w:commentRangeEnd w:id="167"/>
+      <w:r>
+        <w:rPr>
+          <w:rStyle w:val="CommentReference"/>
+          <w:i w:val="0"/>
+        </w:rPr>
+        <w:commentReference w:id="167"/>
       </w:r>
       <w:r>
         <w:rPr>
@@ -8961,19 +8972,19 @@
           <w:rFonts w:ascii="Times New Roman" w:hAnsi="Times New Roman" w:cs="Times New Roman"/>
         </w:rPr>
       </w:pPr>
-      <w:commentRangeStart w:id="163"/>
+      <w:commentRangeStart w:id="168"/>
       <w:r>
         <w:rPr>
           <w:rFonts w:ascii="Times New Roman" w:hAnsi="Times New Roman" w:cs="Times New Roman"/>
         </w:rPr>
         <w:t>Investigation of the interactive effects of management on both species revealed that there are different, and sometimes counter-intuitive management interventions that can lead to similar outcomes</w:t>
       </w:r>
-      <w:commentRangeEnd w:id="163"/>
+      <w:commentRangeEnd w:id="168"/>
       <w:r>
         <w:rPr>
           <w:rStyle w:val="CommentReference"/>
         </w:rPr>
-        <w:commentReference w:id="163"/>
+        <w:commentReference w:id="168"/>
       </w:r>
       <w:r>
         <w:rPr>
@@ -8993,7 +9004,7 @@
         </w:rPr>
         <w:t xml:space="preserve"> </w:t>
       </w:r>
-      <w:del w:id="164" w:author="Stuart Jones" w:date="2020-12-22T14:14:00Z">
+      <w:del w:id="169" w:author="Stuart Jones" w:date="2020-12-22T14:14:00Z">
         <w:r>
           <w:rPr>
             <w:rFonts w:ascii="Times New Roman" w:hAnsi="Times New Roman" w:cs="Times New Roman"/>
@@ -9001,7 +9012,7 @@
           <w:delText>by themselves</w:delText>
         </w:r>
       </w:del>
-      <w:ins w:id="165" w:author="Stuart Jones" w:date="2020-12-22T14:14:00Z">
+      <w:ins w:id="170" w:author="Stuart Jones" w:date="2020-12-22T14:14:00Z">
         <w:r>
           <w:rPr>
             <w:rFonts w:ascii="Times New Roman" w:hAnsi="Times New Roman" w:cs="Times New Roman"/>
@@ -9027,19 +9038,27 @@
         </w:rPr>
         <w:t xml:space="preserve"> to </w:t>
       </w:r>
-      <w:commentRangeStart w:id="166"/>
+      <w:commentRangeStart w:id="171"/>
+      <w:commentRangeStart w:id="172"/>
       <w:r>
         <w:rPr>
           <w:rFonts w:ascii="Times New Roman" w:hAnsi="Times New Roman" w:cs="Times New Roman"/>
         </w:rPr>
         <w:t xml:space="preserve">maintain the stable state of the </w:t>
       </w:r>
-      <w:commentRangeEnd w:id="166"/>
+      <w:commentRangeEnd w:id="171"/>
       <w:r>
         <w:rPr>
           <w:rStyle w:val="CommentReference"/>
         </w:rPr>
-        <w:commentReference w:id="166"/>
+        <w:commentReference w:id="171"/>
+      </w:r>
+      <w:commentRangeEnd w:id="172"/>
+      <w:r>
+        <w:rPr>
+          <w:rStyle w:val="CommentReference"/>
+        </w:rPr>
+        <w:commentReference w:id="172"/>
       </w:r>
       <w:r>
         <w:rPr>
@@ -9094,7 +9113,7 @@
                     <pic:cNvPicPr/>
                   </pic:nvPicPr>
                   <pic:blipFill>
-                    <a:blip r:embed="rId14"/>
+                    <a:blip r:embed="rId12"/>
                     <a:stretch>
                       <a:fillRect/>
                     </a:stretch>
@@ -9124,29 +9143,38 @@
           <w:rFonts w:ascii="Times New Roman" w:hAnsi="Times New Roman" w:cs="Times New Roman"/>
         </w:rPr>
       </w:pPr>
-      <w:commentRangeStart w:id="167"/>
-      <w:commentRangeStart w:id="168"/>
+      <w:commentRangeStart w:id="173"/>
+      <w:commentRangeStart w:id="174"/>
+      <w:commentRangeStart w:id="175"/>
       <w:r>
         <w:rPr>
           <w:rFonts w:ascii="Times New Roman" w:hAnsi="Times New Roman" w:cs="Times New Roman"/>
         </w:rPr>
         <w:t>Figure 3.</w:t>
       </w:r>
-      <w:commentRangeEnd w:id="167"/>
+      <w:commentRangeEnd w:id="173"/>
       <w:r>
         <w:rPr>
           <w:rStyle w:val="CommentReference"/>
           <w:i w:val="0"/>
         </w:rPr>
-        <w:commentReference w:id="167"/>
-      </w:r>
-      <w:commentRangeEnd w:id="168"/>
+        <w:commentReference w:id="173"/>
+      </w:r>
+      <w:commentRangeEnd w:id="174"/>
       <w:r>
         <w:rPr>
           <w:rStyle w:val="CommentReference"/>
           <w:i w:val="0"/>
         </w:rPr>
-        <w:commentReference w:id="168"/>
+        <w:commentReference w:id="174"/>
+      </w:r>
+      <w:commentRangeEnd w:id="175"/>
+      <w:r>
+        <w:rPr>
+          <w:rStyle w:val="CommentReference"/>
+          <w:i w:val="0"/>
+        </w:rPr>
+        <w:commentReference w:id="175"/>
       </w:r>
       <w:r>
         <w:rPr>
@@ -9211,20 +9239,21 @@
           <w:rFonts w:ascii="Times New Roman" w:hAnsi="Times New Roman" w:cs="Times New Roman"/>
         </w:rPr>
       </w:pPr>
-      <w:commentRangeStart w:id="169"/>
+      <w:commentRangeStart w:id="176"/>
+      <w:commentRangeStart w:id="177"/>
       <w:r>
         <w:rPr>
           <w:rFonts w:ascii="Times New Roman" w:hAnsi="Times New Roman" w:cs="Times New Roman"/>
         </w:rPr>
         <w:t>Finally, a</w:t>
       </w:r>
-      <w:commentRangeStart w:id="170"/>
-      <w:commentRangeEnd w:id="170"/>
+      <w:commentRangeStart w:id="178"/>
+      <w:commentRangeEnd w:id="178"/>
       <w:r>
         <w:rPr>
           <w:rStyle w:val="CommentReference"/>
         </w:rPr>
-        <w:commentReference w:id="170"/>
+        <w:commentReference w:id="178"/>
       </w:r>
       <w:r>
         <w:rPr>
@@ -9238,12 +9267,19 @@
         </w:rPr>
         <w:t xml:space="preserve"> </w:t>
       </w:r>
-      <w:commentRangeEnd w:id="169"/>
+      <w:commentRangeEnd w:id="176"/>
       <w:r>
         <w:rPr>
           <w:rStyle w:val="CommentReference"/>
         </w:rPr>
-        <w:commentReference w:id="169"/>
+        <w:commentReference w:id="176"/>
+      </w:r>
+      <w:commentRangeEnd w:id="177"/>
+      <w:r>
+        <w:rPr>
+          <w:rStyle w:val="CommentReference"/>
+        </w:rPr>
+        <w:commentReference w:id="177"/>
       </w:r>
       <w:r>
         <w:rPr>
@@ -9305,34 +9341,34 @@
         </w:rPr>
         <w:t xml:space="preserve"> </w:t>
       </w:r>
-      <w:commentRangeStart w:id="171"/>
+      <w:commentRangeStart w:id="179"/>
       <w:r>
         <w:rPr>
           <w:rFonts w:ascii="Times New Roman" w:hAnsi="Times New Roman" w:cs="Times New Roman"/>
         </w:rPr>
         <w:t xml:space="preserve">Management action here was limited to what might be feasible given time and budget constraints for most </w:t>
       </w:r>
-      <w:commentRangeStart w:id="172"/>
+      <w:commentRangeStart w:id="180"/>
       <w:r>
         <w:rPr>
           <w:rFonts w:ascii="Times New Roman" w:hAnsi="Times New Roman" w:cs="Times New Roman"/>
         </w:rPr>
         <w:t>managers</w:t>
       </w:r>
-      <w:commentRangeEnd w:id="171"/>
+      <w:commentRangeEnd w:id="179"/>
       <w:r>
         <w:rPr>
           <w:rStyle w:val="CommentReference"/>
           <w:rFonts w:ascii="Times New Roman" w:hAnsi="Times New Roman" w:cs="Times New Roman"/>
         </w:rPr>
-        <w:commentReference w:id="171"/>
-      </w:r>
-      <w:commentRangeEnd w:id="172"/>
+        <w:commentReference w:id="179"/>
+      </w:r>
+      <w:commentRangeEnd w:id="180"/>
       <w:r>
         <w:rPr>
           <w:rStyle w:val="CommentReference"/>
         </w:rPr>
-        <w:commentReference w:id="172"/>
+        <w:commentReference w:id="180"/>
       </w:r>
       <w:r>
         <w:rPr>
@@ -9373,7 +9409,7 @@
                     </pic:cNvPicPr>
                   </pic:nvPicPr>
                   <pic:blipFill>
-                    <a:blip r:embed="rId15"/>
+                    <a:blip r:embed="rId13"/>
                     <a:stretch>
                       <a:fillRect/>
                     </a:stretch>
@@ -9415,20 +9451,29 @@
         </w:rPr>
         <w:t xml:space="preserve">Figure 4. </w:t>
       </w:r>
-      <w:commentRangeStart w:id="173"/>
+      <w:commentRangeStart w:id="181"/>
+      <w:commentRangeStart w:id="182"/>
       <w:r>
         <w:rPr>
           <w:rFonts w:ascii="Times New Roman" w:hAnsi="Times New Roman" w:cs="Times New Roman"/>
         </w:rPr>
         <w:t>Delaying</w:t>
       </w:r>
-      <w:commentRangeEnd w:id="173"/>
+      <w:commentRangeEnd w:id="181"/>
       <w:r>
         <w:rPr>
           <w:rStyle w:val="CommentReference"/>
           <w:i w:val="0"/>
         </w:rPr>
-        <w:commentReference w:id="173"/>
+        <w:commentReference w:id="181"/>
+      </w:r>
+      <w:commentRangeEnd w:id="182"/>
+      <w:r>
+        <w:rPr>
+          <w:rStyle w:val="CommentReference"/>
+          <w:i w:val="0"/>
+        </w:rPr>
+        <w:commentReference w:id="182"/>
       </w:r>
       <w:r>
         <w:rPr>
@@ -9503,7 +9548,7 @@
         </w:rPr>
         <w:t>Discu</w:t>
       </w:r>
-      <w:commentRangeStart w:id="174"/>
+      <w:commentRangeStart w:id="183"/>
       <w:r>
         <w:rPr>
           <w:rFonts w:ascii="Times New Roman" w:hAnsi="Times New Roman" w:cs="Times New Roman"/>
@@ -9511,7 +9556,7 @@
         </w:rPr>
         <w:t>ssio</w:t>
       </w:r>
-      <w:commentRangeEnd w:id="174"/>
+      <w:commentRangeEnd w:id="183"/>
       <w:r>
         <w:rPr>
           <w:rStyle w:val="CommentReference"/>
@@ -9520,7 +9565,7 @@
           <w:bCs w:val="0"/>
           <w:color w:val="auto"/>
         </w:rPr>
-        <w:commentReference w:id="174"/>
+        <w:commentReference w:id="183"/>
       </w:r>
       <w:r>
         <w:rPr>
@@ -9586,7 +9631,8 @@
         </w:rPr>
         <w:t>Here</w:t>
       </w:r>
-      <w:commentRangeStart w:id="175"/>
+      <w:commentRangeStart w:id="184"/>
+      <w:commentRangeStart w:id="185"/>
       <w:r>
         <w:rPr>
           <w:rFonts w:ascii="Times New Roman" w:hAnsi="Times New Roman" w:cs="Times New Roman"/>
@@ -9594,13 +9640,21 @@
         </w:rPr>
         <w:t>, we have illustrated how species interactions can result in non-linearity in a fisheries system, which can ultimately result in transition between alternative stable s</w:t>
       </w:r>
-      <w:commentRangeEnd w:id="175"/>
+      <w:commentRangeEnd w:id="184"/>
       <w:r>
         <w:rPr>
           <w:rStyle w:val="CommentReference"/>
           <w:i w:val="0"/>
         </w:rPr>
-        <w:commentReference w:id="175"/>
+        <w:commentReference w:id="184"/>
+      </w:r>
+      <w:commentRangeEnd w:id="185"/>
+      <w:r>
+        <w:rPr>
+          <w:rStyle w:val="CommentReference"/>
+          <w:i w:val="0"/>
+        </w:rPr>
+        <w:commentReference w:id="185"/>
       </w:r>
       <w:r>
         <w:rPr>
@@ -9883,7 +9937,8 @@
         </w:rPr>
         <w:t xml:space="preserve"> may be less effective than expected because a portion of the stocked fish will feed </w:t>
       </w:r>
-      <w:commentRangeStart w:id="176"/>
+      <w:commentRangeStart w:id="186"/>
+      <w:commentRangeStart w:id="187"/>
       <w:r>
         <w:rPr>
           <w:rFonts w:ascii="Times New Roman" w:hAnsi="Times New Roman" w:cs="Times New Roman"/>
@@ -10097,13 +10152,21 @@
         </w:rPr>
         <w:t xml:space="preserve"> An understanding of how ecological interactions create positive feedback loops that result in stable ecosystem states can allow managers to make decisions that leverage these feedback loops to create the desired stable state.</w:t>
       </w:r>
-      <w:commentRangeEnd w:id="176"/>
+      <w:commentRangeEnd w:id="186"/>
       <w:r>
         <w:rPr>
           <w:rStyle w:val="CommentReference"/>
           <w:i w:val="0"/>
         </w:rPr>
-        <w:commentReference w:id="176"/>
+        <w:commentReference w:id="186"/>
+      </w:r>
+      <w:commentRangeEnd w:id="187"/>
+      <w:r>
+        <w:rPr>
+          <w:rStyle w:val="CommentReference"/>
+          <w:i w:val="0"/>
+        </w:rPr>
+        <w:commentReference w:id="187"/>
       </w:r>
     </w:p>
     <w:p>
@@ -10189,7 +10252,7 @@
         </w:rPr>
         <w:t xml:space="preserve">Consideration of </w:t>
       </w:r>
-      <w:commentRangeStart w:id="177"/>
+      <w:commentRangeStart w:id="188"/>
       <w:r>
         <w:rPr>
           <w:rFonts w:ascii="Times New Roman" w:hAnsi="Times New Roman" w:cs="Times New Roman"/>
@@ -10197,13 +10260,13 @@
         </w:rPr>
         <w:t>alternative management strategies</w:t>
       </w:r>
-      <w:commentRangeEnd w:id="177"/>
+      <w:commentRangeEnd w:id="188"/>
       <w:r>
         <w:rPr>
           <w:rStyle w:val="CommentReference"/>
           <w:i w:val="0"/>
         </w:rPr>
-        <w:commentReference w:id="177"/>
+        <w:commentReference w:id="188"/>
       </w:r>
       <w:r>
         <w:rPr>
@@ -10282,7 +10345,8 @@
         </w:rPr>
         <w:t xml:space="preserve"> or through management of a competitor species can often be more effective than stocking in producing favorable outcomes (Figures 2 &amp; 3). While there are other drivers that influence the effectiveness of stocking in a system (e.g., habitat loss, climate change; Hansen et al., 2015; Ziegler et al.,2017), this work emphasizes the need to integrate species interactions into management scenarios. </w:t>
       </w:r>
-      <w:commentRangeStart w:id="178"/>
+      <w:commentRangeStart w:id="189"/>
+      <w:commentRangeStart w:id="190"/>
       <w:r>
         <w:rPr>
           <w:rFonts w:ascii="Times New Roman" w:hAnsi="Times New Roman" w:cs="Times New Roman"/>
@@ -10295,68 +10359,60 @@
           <w:rFonts w:ascii="Times New Roman" w:hAnsi="Times New Roman" w:cs="Times New Roman"/>
           <w:i w:val="0"/>
         </w:rPr>
-        <w:t xml:space="preserve">that is outside a </w:t>
-      </w:r>
-      <w:proofErr w:type="gramStart"/>
+        <w:t xml:space="preserve">that is outside a managers control </w:t>
+      </w:r>
       <w:r>
         <w:rPr>
           <w:rFonts w:ascii="Times New Roman" w:hAnsi="Times New Roman" w:cs="Times New Roman"/>
           <w:i w:val="0"/>
         </w:rPr>
-        <w:t>managers</w:t>
-      </w:r>
-      <w:proofErr w:type="gramEnd"/>
-      <w:r>
-        <w:rPr>
-          <w:rFonts w:ascii="Times New Roman" w:hAnsi="Times New Roman" w:cs="Times New Roman"/>
-          <w:i w:val="0"/>
-        </w:rPr>
-        <w:t xml:space="preserve"> control </w:t>
-      </w:r>
-      <w:r>
-        <w:rPr>
-          <w:rFonts w:ascii="Times New Roman" w:hAnsi="Times New Roman" w:cs="Times New Roman"/>
-          <w:i w:val="0"/>
-        </w:rPr>
         <w:t xml:space="preserve">in a system has resulted in the emergence of a </w:t>
       </w:r>
-      <w:commentRangeEnd w:id="178"/>
+      <w:commentRangeEnd w:id="189"/>
       <w:r>
         <w:rPr>
           <w:rStyle w:val="CommentReference"/>
           <w:i w:val="0"/>
         </w:rPr>
-        <w:commentReference w:id="178"/>
-      </w:r>
-      <w:r>
-        <w:rPr>
-          <w:rFonts w:ascii="Times New Roman" w:hAnsi="Times New Roman" w:cs="Times New Roman"/>
-          <w:i w:val="0"/>
-        </w:rPr>
-        <w:t>safe operating space</w:t>
-      </w:r>
-      <w:r>
-        <w:rPr>
-          <w:rFonts w:ascii="Times New Roman" w:hAnsi="Times New Roman" w:cs="Times New Roman"/>
-          <w:i w:val="0"/>
-        </w:rPr>
-        <w:t xml:space="preserve"> </w:t>
-      </w:r>
-      <w:commentRangeStart w:id="179"/>
-      <w:r>
-        <w:rPr>
-          <w:rFonts w:ascii="Times New Roman" w:hAnsi="Times New Roman" w:cs="Times New Roman"/>
-          <w:i w:val="0"/>
-        </w:rPr>
-        <w:t>theory</w:t>
-      </w:r>
-      <w:commentRangeEnd w:id="179"/>
+        <w:commentReference w:id="189"/>
+      </w:r>
+      <w:commentRangeEnd w:id="190"/>
       <w:r>
         <w:rPr>
           <w:rStyle w:val="CommentReference"/>
           <w:i w:val="0"/>
         </w:rPr>
-        <w:commentReference w:id="179"/>
+        <w:commentReference w:id="190"/>
+      </w:r>
+      <w:r>
+        <w:rPr>
+          <w:rFonts w:ascii="Times New Roman" w:hAnsi="Times New Roman" w:cs="Times New Roman"/>
+          <w:i w:val="0"/>
+        </w:rPr>
+        <w:t>safe operating space</w:t>
+      </w:r>
+      <w:r>
+        <w:rPr>
+          <w:rFonts w:ascii="Times New Roman" w:hAnsi="Times New Roman" w:cs="Times New Roman"/>
+          <w:i w:val="0"/>
+        </w:rPr>
+        <w:t xml:space="preserve"> </w:t>
+      </w:r>
+      <w:commentRangeStart w:id="191"/>
+      <w:r>
+        <w:rPr>
+          <w:rFonts w:ascii="Times New Roman" w:hAnsi="Times New Roman" w:cs="Times New Roman"/>
+          <w:i w:val="0"/>
+        </w:rPr>
+        <w:t>theory</w:t>
+      </w:r>
+      <w:commentRangeEnd w:id="191"/>
+      <w:r>
+        <w:rPr>
+          <w:rStyle w:val="CommentReference"/>
+          <w:i w:val="0"/>
+        </w:rPr>
+        <w:commentReference w:id="191"/>
       </w:r>
       <w:r>
         <w:rPr>
@@ -10474,7 +10530,7 @@
         </w:rPr>
         <w:t xml:space="preserve">ur </w:t>
       </w:r>
-      <w:del w:id="180" w:author="Stuart Jones" w:date="2020-12-22T14:25:00Z">
+      <w:del w:id="192" w:author="Stuart Jones" w:date="2020-12-22T14:25:00Z">
         <w:r>
           <w:rPr>
             <w:rFonts w:ascii="Times New Roman" w:hAnsi="Times New Roman" w:cs="Times New Roman"/>
@@ -10482,7 +10538,7 @@
           <w:delText>fairly robust knowledge on</w:delText>
         </w:r>
       </w:del>
-      <w:ins w:id="181" w:author="Stuart Jones" w:date="2020-12-22T14:25:00Z">
+      <w:ins w:id="193" w:author="Stuart Jones" w:date="2020-12-22T14:25:00Z">
         <w:r>
           <w:rPr>
             <w:rFonts w:ascii="Times New Roman" w:hAnsi="Times New Roman" w:cs="Times New Roman"/>
@@ -10523,7 +10579,8 @@
         </w:rPr>
         <w:t xml:space="preserve"> our understanding of ecological interactions between species remains incomplete, we do understand </w:t>
       </w:r>
-      <w:commentRangeStart w:id="182"/>
+      <w:commentRangeStart w:id="194"/>
+      <w:commentRangeStart w:id="195"/>
       <w:r>
         <w:rPr>
           <w:rFonts w:ascii="Times New Roman" w:hAnsi="Times New Roman" w:cs="Times New Roman"/>
@@ -10537,13 +10594,21 @@
         </w:rPr>
         <w:t>ell</w:t>
       </w:r>
-      <w:commentRangeEnd w:id="182"/>
+      <w:commentRangeEnd w:id="194"/>
       <w:r>
         <w:rPr>
           <w:rStyle w:val="CommentReference"/>
           <w:i w:val="0"/>
         </w:rPr>
-        <w:commentReference w:id="182"/>
+        <w:commentReference w:id="194"/>
+      </w:r>
+      <w:commentRangeEnd w:id="195"/>
+      <w:r>
+        <w:rPr>
+          <w:rStyle w:val="CommentReference"/>
+          <w:i w:val="0"/>
+        </w:rPr>
+        <w:commentReference w:id="195"/>
       </w:r>
       <w:r>
         <w:rPr>
@@ -10574,8 +10639,8 @@
       </w:r>
     </w:p>
     <w:sectPr>
-      <w:footerReference w:type="even" r:id="rId16"/>
-      <w:footerReference w:type="default" r:id="rId17"/>
+      <w:footerReference w:type="even" r:id="rId14"/>
+      <w:footerReference w:type="default" r:id="rId15"/>
       <w:pgSz w:w="12240" w:h="15840"/>
       <w:pgMar w:top="1440" w:right="1440" w:bottom="1440" w:left="1440" w:header="720" w:footer="720" w:gutter="0"/>
       <w:cols w:space="720"/>
@@ -10585,7 +10650,7 @@
 </file>
 
 <file path=word/comments.xml><?xml version="1.0" encoding="utf-8"?>
-<w:comments xmlns:wpc="http://schemas.microsoft.com/office/word/2010/wordprocessingCanvas" xmlns:cx="http://schemas.microsoft.com/office/drawing/2014/chartex" xmlns:cx1="http://schemas.microsoft.com/office/drawing/2015/9/8/chartex" xmlns:cx2="http://schemas.microsoft.com/office/drawing/2015/10/21/chartex" xmlns:cx3="http://schemas.microsoft.com/office/drawing/2016/5/9/chartex" xmlns:cx4="http://schemas.microsoft.com/office/drawing/2016/5/10/chartex" xmlns:cx5="http://schemas.microsoft.com/office/drawing/2016/5/11/chartex" xmlns:cx6="http://schemas.microsoft.com/office/drawing/2016/5/12/chartex" xmlns:cx7="http://schemas.microsoft.com/office/drawing/2016/5/13/chartex" xmlns:cx8="http://schemas.microsoft.com/office/drawing/2016/5/14/chartex" xmlns:mc="http://schemas.openxmlformats.org/markup-compatibility/2006" xmlns:aink="http://schemas.microsoft.com/office/drawing/2016/ink" xmlns:am3d="http://schemas.microsoft.com/office/drawing/2017/model3d" xmlns:o="urn:schemas-microsoft-com:office:office" xmlns:r="http://schemas.openxmlformats.org/officeDocument/2006/relationships" xmlns:m="http://schemas.openxmlformats.org/officeDocument/2006/math" xmlns:v="urn:schemas-microsoft-com:vml" xmlns:wp14="http://schemas.microsoft.com/office/word/2010/wordprocessingDrawing" xmlns:wp="http://schemas.openxmlformats.org/drawingml/2006/wordprocessingDrawing" xmlns:w10="urn:schemas-microsoft-com:office:word" xmlns:w="http://schemas.openxmlformats.org/wordprocessingml/2006/main" xmlns:w14="http://schemas.microsoft.com/office/word/2010/wordml" xmlns:w15="http://schemas.microsoft.com/office/word/2012/wordml" xmlns:w16cex="http://schemas.microsoft.com/office/word/2018/wordml/cex" xmlns:w16cid="http://schemas.microsoft.com/office/word/2016/wordml/cid" xmlns:w16="http://schemas.microsoft.com/office/word/2018/wordml" xmlns:w16se="http://schemas.microsoft.com/office/word/2015/wordml/symex" xmlns:wpg="http://schemas.microsoft.com/office/word/2010/wordprocessingGroup" xmlns:wpi="http://schemas.microsoft.com/office/word/2010/wordprocessingInk" xmlns:wne="http://schemas.microsoft.com/office/word/2006/wordml" xmlns:wps="http://schemas.microsoft.com/office/word/2010/wordprocessingShape" mc:Ignorable="w14 w15 w16se w16cid w16 w16cex wp14">
+<w:comments xmlns:wpc="http://schemas.microsoft.com/office/word/2010/wordprocessingCanvas" xmlns:cx="http://schemas.microsoft.com/office/drawing/2014/chartex" xmlns:mc="http://schemas.openxmlformats.org/markup-compatibility/2006" xmlns:o="urn:schemas-microsoft-com:office:office" xmlns:r="http://schemas.openxmlformats.org/officeDocument/2006/relationships" xmlns:m="http://schemas.openxmlformats.org/officeDocument/2006/math" xmlns:v="urn:schemas-microsoft-com:vml" xmlns:wp14="http://schemas.microsoft.com/office/word/2010/wordprocessingDrawing" xmlns:wp="http://schemas.openxmlformats.org/drawingml/2006/wordprocessingDrawing" xmlns:w10="urn:schemas-microsoft-com:office:word" xmlns:w="http://schemas.openxmlformats.org/wordprocessingml/2006/main" xmlns:w14="http://schemas.microsoft.com/office/word/2010/wordml" xmlns:w15="http://schemas.microsoft.com/office/word/2012/wordml" xmlns:w16se="http://schemas.microsoft.com/office/word/2015/wordml/symex" xmlns:wpg="http://schemas.microsoft.com/office/word/2010/wordprocessingGroup" xmlns:wpi="http://schemas.microsoft.com/office/word/2010/wordprocessingInk" xmlns:wne="http://schemas.microsoft.com/office/word/2006/wordml" xmlns:wps="http://schemas.microsoft.com/office/word/2010/wordprocessingShape" mc:Ignorable="w14 w15 w16se wp14">
   <w:comment w:id="2" w:author="Stuart Jones" w:date="2020-12-22T13:07:00Z" w:initials="SJ">
     <w:p>
       <w:pPr>
@@ -10710,7 +10775,15 @@
       </w:r>
       <w:proofErr w:type="spellEnd"/>
       <w:r>
-        <w:t xml:space="preserve"> and Persson (2002)</w:t>
+        <w:t xml:space="preserve"> and </w:t>
+      </w:r>
+      <w:proofErr w:type="spellStart"/>
+      <w:r>
+        <w:t>Persson</w:t>
+      </w:r>
+      <w:proofErr w:type="spellEnd"/>
+      <w:r>
+        <w:t xml:space="preserve"> (2002)</w:t>
       </w:r>
     </w:p>
   </w:comment>
@@ -10790,10 +10863,7 @@
         <w:annotationRef/>
       </w:r>
       <w:r>
-        <w:t>Feels passive and therefore a bit unclear what you are trying to say here</w:t>
-      </w:r>
-      <w:r>
-        <w:t>; maybe also want to use hysteretic or hysteresis in this sentence?</w:t>
+        <w:t>Feels passive and therefore a bit unclear what you are trying to say here; maybe also want to use hysteretic or hysteresis in this sentence?</w:t>
       </w:r>
     </w:p>
   </w:comment>
@@ -10809,13 +10879,8 @@
         <w:annotationRef/>
       </w:r>
       <w:r>
-        <w:t xml:space="preserve">Feels a bit repetitive with topic </w:t>
-      </w:r>
-      <w:proofErr w:type="gramStart"/>
-      <w:r>
-        <w:t>sentence?</w:t>
-      </w:r>
-      <w:proofErr w:type="gramEnd"/>
+        <w:t>Feels a bit repetitive with topic sentence?</w:t>
+      </w:r>
     </w:p>
   </w:comment>
   <w:comment w:id="69" w:author="Stuart Jones" w:date="2020-12-22T13:34:00Z" w:initials="SJ">
@@ -10995,15 +11060,7 @@
         <w:annotationRef/>
       </w:r>
       <w:r>
-        <w:t xml:space="preserve">I wonder if we want to put this in an </w:t>
-      </w:r>
-      <w:proofErr w:type="gramStart"/>
-      <w:r>
-        <w:t>appendix?</w:t>
-      </w:r>
-      <w:proofErr w:type="gramEnd"/>
-      <w:r>
-        <w:t xml:space="preserve"> </w:t>
+        <w:t xml:space="preserve">I wonder if we want to put this in an appendix? </w:t>
       </w:r>
     </w:p>
     <w:p>
@@ -11186,7 +11243,7 @@
       </w:r>
     </w:p>
   </w:comment>
-  <w:comment w:id="149" w:author="Chelsey Nieman" w:date="2020-12-18T15:21:00Z" w:initials="CLN">
+  <w:comment w:id="149" w:author="Colin Dassow" w:date="2020-12-22T16:10:00Z" w:initials="CD">
     <w:p>
       <w:pPr>
         <w:pStyle w:val="CommentText"/>
@@ -11198,41 +11255,23 @@
         <w:annotationRef/>
       </w:r>
       <w:r>
+        <w:t xml:space="preserve">True, I just did this to prove the model worked the way we thought it would and then put a fig in the supplement. </w:t>
+      </w:r>
+    </w:p>
+  </w:comment>
+  <w:comment w:id="150" w:author="Chelsey Nieman" w:date="2020-12-18T15:21:00Z" w:initials="CLN">
+    <w:p>
+      <w:pPr>
+        <w:pStyle w:val="CommentText"/>
+      </w:pPr>
+      <w:r>
+        <w:rPr>
+          <w:rStyle w:val="CommentReference"/>
+        </w:rPr>
+        <w:annotationRef/>
+      </w:r>
+      <w:r>
         <w:t xml:space="preserve">1. model behavior – species dynamics and alternate stable states. </w:t>
-      </w:r>
-    </w:p>
-  </w:comment>
-  <w:comment w:id="150" w:author="Stuart Jones" w:date="2020-12-22T14:05:00Z" w:initials="SJ">
-    <w:p>
-      <w:pPr>
-        <w:pStyle w:val="CommentText"/>
-      </w:pPr>
-      <w:r>
-        <w:rPr>
-          <w:rStyle w:val="CommentReference"/>
-        </w:rPr>
-        <w:annotationRef/>
-      </w:r>
-      <w:proofErr w:type="gramStart"/>
-      <w:r>
-        <w:t>So</w:t>
-      </w:r>
-      <w:proofErr w:type="gramEnd"/>
-      <w:r>
-        <w:t xml:space="preserve"> habitat doesn’t cause regime shifts, but harvest does?</w:t>
-      </w:r>
-    </w:p>
-    <w:p>
-      <w:pPr>
-        <w:pStyle w:val="CommentText"/>
-      </w:pPr>
-    </w:p>
-    <w:p>
-      <w:pPr>
-        <w:pStyle w:val="CommentText"/>
-      </w:pPr>
-      <w:r>
-        <w:t>Need a good conceptual topic sentence for this paragraph!</w:t>
       </w:r>
     </w:p>
   </w:comment>
@@ -11248,11 +11287,64 @@
         <w:annotationRef/>
       </w:r>
       <w:r>
+        <w:t xml:space="preserve">So habitat doesn’t </w:t>
+      </w:r>
+      <w:proofErr w:type="gramStart"/>
+      <w:r>
+        <w:t>cause</w:t>
+      </w:r>
+      <w:proofErr w:type="gramEnd"/>
+      <w:r>
+        <w:t xml:space="preserve"> regime shifts, but harvest does?</w:t>
+      </w:r>
+    </w:p>
+    <w:p>
+      <w:pPr>
+        <w:pStyle w:val="CommentText"/>
+      </w:pPr>
+    </w:p>
+    <w:p>
+      <w:pPr>
+        <w:pStyle w:val="CommentText"/>
+      </w:pPr>
+      <w:r>
+        <w:t>Need a good conceptual topic sentence for this paragraph!</w:t>
+      </w:r>
+    </w:p>
+  </w:comment>
+  <w:comment w:id="152" w:author="Colin Dassow" w:date="2020-12-22T16:11:00Z" w:initials="CD">
+    <w:p>
+      <w:pPr>
+        <w:pStyle w:val="CommentText"/>
+      </w:pPr>
+      <w:r>
+        <w:rPr>
+          <w:rStyle w:val="CommentReference"/>
+        </w:rPr>
+        <w:annotationRef/>
+      </w:r>
+      <w:r>
+        <w:t>Here we’re not changing habitat, I see now how the sentence before this muddies this up a bit since the simulation that one is referring to in the supplement is different from this one. We’ll have to clear this up.</w:t>
+      </w:r>
+    </w:p>
+  </w:comment>
+  <w:comment w:id="153" w:author="Stuart Jones" w:date="2020-12-22T14:05:00Z" w:initials="SJ">
+    <w:p>
+      <w:pPr>
+        <w:pStyle w:val="CommentText"/>
+      </w:pPr>
+      <w:r>
+        <w:rPr>
+          <w:rStyle w:val="CommentReference"/>
+        </w:rPr>
+        <w:annotationRef/>
+      </w:r>
+      <w:r>
         <w:t>The combination of numbers for harvest with Species 1 and Species 2 makes this hard to follow. Either use “low” and “high” harvest or could we give Species 1 and 2 names like “desired” and “opportunistic” or “harvest” and “catch-release”?</w:t>
       </w:r>
     </w:p>
   </w:comment>
-  <w:comment w:id="152" w:author="Stuart Jones" w:date="2020-12-22T14:07:00Z" w:initials="SJ">
+  <w:comment w:id="154" w:author="Stuart Jones" w:date="2020-12-22T14:07:00Z" w:initials="SJ">
     <w:p>
       <w:pPr>
         <w:pStyle w:val="CommentText"/>
@@ -11268,7 +11360,7 @@
       </w:r>
     </w:p>
   </w:comment>
-  <w:comment w:id="153" w:author="Chelsey Nieman" w:date="2020-12-18T15:22:00Z" w:initials="CLN">
+  <w:comment w:id="155" w:author="Chelsey Nieman" w:date="2020-12-18T15:22:00Z" w:initials="CLN">
     <w:p>
       <w:pPr>
         <w:pStyle w:val="CommentText"/>
@@ -11316,7 +11408,7 @@
       </w:r>
     </w:p>
   </w:comment>
-  <w:comment w:id="154" w:author="Stuart Jones" w:date="2020-12-22T14:07:00Z" w:initials="SJ">
+  <w:comment w:id="156" w:author="Stuart Jones" w:date="2020-12-22T14:07:00Z" w:initials="SJ">
     <w:p>
       <w:pPr>
         <w:pStyle w:val="CommentText"/>
@@ -11350,40 +11442,6 @@
       <w:proofErr w:type="spellEnd"/>
       <w:r>
         <w:t xml:space="preserve"> the manager “knows” that the interactions exist between the species or doesn’t? OR Is the intention that the simulations just have harvest limits or stocking on both species instead of just one?</w:t>
-      </w:r>
-    </w:p>
-  </w:comment>
-  <w:comment w:id="155" w:author="Stuart Jones" w:date="2020-12-22T14:10:00Z" w:initials="SJ">
-    <w:p>
-      <w:pPr>
-        <w:pStyle w:val="CommentText"/>
-      </w:pPr>
-      <w:r>
-        <w:rPr>
-          <w:rStyle w:val="CommentReference"/>
-        </w:rPr>
-        <w:annotationRef/>
-      </w:r>
-      <w:r>
-        <w:t>This seems like the 2</w:t>
-      </w:r>
-      <w:r>
-        <w:rPr>
-          <w:vertAlign w:val="superscript"/>
-        </w:rPr>
-        <w:t>nd</w:t>
-      </w:r>
-      <w:r>
-        <w:t xml:space="preserve"> version of my previous comment. Is this really or intention? The introduction set up feels more like the 1</w:t>
-      </w:r>
-      <w:r>
-        <w:rPr>
-          <w:vertAlign w:val="superscript"/>
-        </w:rPr>
-        <w:t>st</w:t>
-      </w:r>
-      <w:r>
-        <w:t xml:space="preserve"> version in my previous comment…</w:t>
       </w:r>
     </w:p>
   </w:comment>
@@ -11399,11 +11457,61 @@
         <w:annotationRef/>
       </w:r>
       <w:r>
+        <w:t>This seems like the 2</w:t>
+      </w:r>
+      <w:r>
+        <w:rPr>
+          <w:vertAlign w:val="superscript"/>
+        </w:rPr>
+        <w:t>nd</w:t>
+      </w:r>
+      <w:r>
+        <w:t xml:space="preserve"> version of my previous comment. Is this really or intention? The introduction set up feels more like the 1</w:t>
+      </w:r>
+      <w:r>
+        <w:rPr>
+          <w:vertAlign w:val="superscript"/>
+        </w:rPr>
+        <w:t>st</w:t>
+      </w:r>
+      <w:r>
+        <w:t xml:space="preserve"> version in my previous comment…</w:t>
+      </w:r>
+    </w:p>
+  </w:comment>
+  <w:comment w:id="158" w:author="Colin Dassow" w:date="2020-12-22T16:14:00Z" w:initials="CD">
+    <w:p>
+      <w:pPr>
+        <w:pStyle w:val="CommentText"/>
+      </w:pPr>
+      <w:r>
+        <w:rPr>
+          <w:rStyle w:val="CommentReference"/>
+        </w:rPr>
+        <w:annotationRef/>
+      </w:r>
+      <w:r>
+        <w:t>I think we want this to be about managers recognizing that the interactions are there and using them. That’s what the intro is about, to me at least</w:t>
+      </w:r>
+    </w:p>
+  </w:comment>
+  <w:comment w:id="159" w:author="Stuart Jones" w:date="2020-12-22T14:10:00Z" w:initials="SJ">
+    <w:p>
+      <w:pPr>
+        <w:pStyle w:val="CommentText"/>
+      </w:pPr>
+      <w:r>
+        <w:rPr>
+          <w:rStyle w:val="CommentReference"/>
+        </w:rPr>
+        <w:annotationRef/>
+      </w:r>
+      <w:r>
         <w:t>good</w:t>
       </w:r>
     </w:p>
   </w:comment>
-  <w:comment w:id="156" w:author="Colin Dassow" w:date="2020-12-02T16:01:00Z" w:initials="CD">
+  <w:comment w:id="160" w:author="Colin Dassow" w:date="2020-12-02T16:01:00Z" w:initials="CD">
     <w:p>
       <w:pPr>
         <w:pStyle w:val="CommentText"/>
@@ -11419,7 +11527,7 @@
       </w:r>
     </w:p>
   </w:comment>
-  <w:comment w:id="158" w:author="Stuart Jones" w:date="2020-12-22T14:12:00Z" w:initials="SJ">
+  <w:comment w:id="161" w:author="Colin Dassow" w:date="2020-12-22T16:15:00Z" w:initials="CD">
     <w:p>
       <w:pPr>
         <w:pStyle w:val="CommentText"/>
@@ -11431,11 +11539,27 @@
         <w:annotationRef/>
       </w:r>
       <w:r>
+        <w:t>Done! Woo!</w:t>
+      </w:r>
+    </w:p>
+  </w:comment>
+  <w:comment w:id="162" w:author="Stuart Jones" w:date="2020-12-22T14:12:00Z" w:initials="SJ">
+    <w:p>
+      <w:pPr>
+        <w:pStyle w:val="CommentText"/>
+      </w:pPr>
+      <w:r>
+        <w:rPr>
+          <w:rStyle w:val="CommentReference"/>
+        </w:rPr>
+        <w:annotationRef/>
+      </w:r>
+      <w:r>
         <w:t>The key is confusing… Is the interpretation that the solid line has many more management scenarios where Species 1 dominates because it includes active management of Species 2?</w:t>
       </w:r>
     </w:p>
   </w:comment>
-  <w:comment w:id="161" w:author="Chelsey Nieman" w:date="2020-12-18T16:14:00Z" w:initials="CLN">
+  <w:comment w:id="163" w:author="Colin Dassow" w:date="2020-12-22T16:16:00Z" w:initials="CD">
     <w:p>
       <w:pPr>
         <w:pStyle w:val="CommentText"/>
@@ -11447,11 +11571,27 @@
         <w:annotationRef/>
       </w:r>
       <w:r>
+        <w:t>Yes, that’s the right take away</w:t>
+      </w:r>
+    </w:p>
+  </w:comment>
+  <w:comment w:id="166" w:author="Chelsey Nieman" w:date="2020-12-18T16:14:00Z" w:initials="CLN">
+    <w:p>
+      <w:pPr>
+        <w:pStyle w:val="CommentText"/>
+      </w:pPr>
+      <w:r>
+        <w:rPr>
+          <w:rStyle w:val="CommentReference"/>
+        </w:rPr>
+        <w:annotationRef/>
+      </w:r>
+      <w:r>
         <w:t xml:space="preserve">Is there a number we can put on this harvest parameter? </w:t>
       </w:r>
     </w:p>
   </w:comment>
-  <w:comment w:id="162" w:author="Colin Dassow" w:date="2020-12-19T13:25:00Z" w:initials="CD">
+  <w:comment w:id="167" w:author="Colin Dassow" w:date="2020-12-19T13:25:00Z" w:initials="CD">
     <w:p>
       <w:pPr>
         <w:pStyle w:val="CommentText"/>
@@ -11475,7 +11615,7 @@
       </w:r>
     </w:p>
   </w:comment>
-  <w:comment w:id="163" w:author="Stuart Jones" w:date="2020-12-22T14:13:00Z" w:initials="SJ">
+  <w:comment w:id="168" w:author="Stuart Jones" w:date="2020-12-22T14:13:00Z" w:initials="SJ">
     <w:p>
       <w:pPr>
         <w:pStyle w:val="CommentText"/>
@@ -11504,7 +11644,7 @@
       </w:r>
     </w:p>
   </w:comment>
-  <w:comment w:id="166" w:author="Stuart Jones" w:date="2020-12-22T14:14:00Z" w:initials="SJ">
+  <w:comment w:id="171" w:author="Stuart Jones" w:date="2020-12-22T14:14:00Z" w:initials="SJ">
     <w:p>
       <w:pPr>
         <w:pStyle w:val="CommentText"/>
@@ -11520,7 +11660,7 @@
       </w:r>
     </w:p>
   </w:comment>
-  <w:comment w:id="167" w:author="Colin Dassow" w:date="2020-11-05T10:02:00Z" w:initials="CD">
+  <w:comment w:id="172" w:author="Colin Dassow" w:date="2020-12-22T16:17:00Z" w:initials="CD">
     <w:p>
       <w:pPr>
         <w:pStyle w:val="CommentText"/>
@@ -11532,11 +11672,27 @@
         <w:annotationRef/>
       </w:r>
       <w:r>
+        <w:t>yes</w:t>
+      </w:r>
+    </w:p>
+  </w:comment>
+  <w:comment w:id="173" w:author="Colin Dassow" w:date="2020-11-05T10:02:00Z" w:initials="CD">
+    <w:p>
+      <w:pPr>
+        <w:pStyle w:val="CommentText"/>
+      </w:pPr>
+      <w:r>
+        <w:rPr>
+          <w:rStyle w:val="CommentReference"/>
+        </w:rPr>
+        <w:annotationRef/>
+      </w:r>
+      <w:r>
         <w:t>Here I normalized both axes instead of using the raw numbers since it’s all relative. Not sure if this is better or not but thought it was worth a try</w:t>
       </w:r>
     </w:p>
   </w:comment>
-  <w:comment w:id="168" w:author="Colin Dassow" w:date="2020-12-19T13:43:00Z" w:initials="CD">
+  <w:comment w:id="174" w:author="Colin Dassow" w:date="2020-12-19T13:43:00Z" w:initials="CD">
     <w:p>
       <w:pPr>
         <w:pStyle w:val="CommentText"/>
@@ -11552,7 +11708,7 @@
       </w:r>
     </w:p>
   </w:comment>
-  <w:comment w:id="170" w:author="Chelsey Nieman" w:date="2020-12-18T15:23:00Z" w:initials="CLN">
+  <w:comment w:id="175" w:author="Colin Dassow" w:date="2020-12-22T16:17:00Z" w:initials="CD">
     <w:p>
       <w:pPr>
         <w:pStyle w:val="CommentText"/>
@@ -11564,6 +11720,22 @@
         <w:annotationRef/>
       </w:r>
       <w:r>
+        <w:t>Done!</w:t>
+      </w:r>
+    </w:p>
+  </w:comment>
+  <w:comment w:id="178" w:author="Chelsey Nieman" w:date="2020-12-18T15:23:00Z" w:initials="CLN">
+    <w:p>
+      <w:pPr>
+        <w:pStyle w:val="CommentText"/>
+      </w:pPr>
+      <w:r>
+        <w:rPr>
+          <w:rStyle w:val="CommentReference"/>
+        </w:rPr>
+        <w:annotationRef/>
+      </w:r>
+      <w:r>
         <w:t xml:space="preserve">4. </w:t>
       </w:r>
       <w:r>
@@ -11574,7 +11746,7 @@
       </w:r>
     </w:p>
   </w:comment>
-  <w:comment w:id="169" w:author="Stuart Jones" w:date="2020-12-22T14:16:00Z" w:initials="SJ">
+  <w:comment w:id="176" w:author="Stuart Jones" w:date="2020-12-22T14:16:00Z" w:initials="SJ">
     <w:p>
       <w:pPr>
         <w:pStyle w:val="CommentText"/>
@@ -11646,7 +11818,7 @@
       </w:r>
     </w:p>
   </w:comment>
-  <w:comment w:id="171" w:author="Colin Dassow" w:date="2020-11-05T08:42:00Z" w:initials="CD">
+  <w:comment w:id="177" w:author="Colin Dassow" w:date="2020-12-22T16:18:00Z" w:initials="CD">
     <w:p>
       <w:pPr>
         <w:pStyle w:val="CommentText"/>
@@ -11658,6 +11830,22 @@
         <w:annotationRef/>
       </w:r>
       <w:r>
+        <w:t>Clearing up the confusion from above might help here or maybe there still is something to address</w:t>
+      </w:r>
+    </w:p>
+  </w:comment>
+  <w:comment w:id="179" w:author="Colin Dassow" w:date="2020-11-05T08:42:00Z" w:initials="CD">
+    <w:p>
+      <w:pPr>
+        <w:pStyle w:val="CommentText"/>
+      </w:pPr>
+      <w:r>
+        <w:rPr>
+          <w:rStyle w:val="CommentReference"/>
+        </w:rPr>
+        <w:annotationRef/>
+      </w:r>
+      <w:r>
         <w:t>There’s a lot of nuance here as far as what level of stocking and harvest is appropriate and I think it’ll be easier to talk about in the discussion but I’m less certain about what should be included in the results</w:t>
       </w:r>
       <w:r>
@@ -11683,7 +11871,7 @@
       </w:r>
     </w:p>
   </w:comment>
-  <w:comment w:id="172" w:author="Sass, Gregory G" w:date="2020-11-11T18:37:00Z" w:initials="SGG">
+  <w:comment w:id="180" w:author="Sass, Gregory G" w:date="2020-11-11T18:37:00Z" w:initials="SGG">
     <w:p>
       <w:pPr>
         <w:pStyle w:val="CommentText"/>
@@ -11699,7 +11887,7 @@
       </w:r>
     </w:p>
   </w:comment>
-  <w:comment w:id="173" w:author="Chelsey Nieman" w:date="2020-12-18T16:40:00Z" w:initials="CLN">
+  <w:comment w:id="181" w:author="Chelsey Nieman" w:date="2020-12-18T16:40:00Z" w:initials="CLN">
     <w:p>
       <w:pPr>
         <w:pStyle w:val="CommentText"/>
@@ -11729,7 +11917,7 @@
       </w:r>
     </w:p>
   </w:comment>
-  <w:comment w:id="174" w:author="Stuart Jones" w:date="2020-12-22T14:23:00Z" w:initials="SJ">
+  <w:comment w:id="182" w:author="Colin Dassow" w:date="2020-12-22T16:18:00Z" w:initials="CD">
     <w:p>
       <w:pPr>
         <w:pStyle w:val="CommentText"/>
@@ -11741,6 +11929,22 @@
         <w:annotationRef/>
       </w:r>
       <w:r>
+        <w:t>Done!</w:t>
+      </w:r>
+    </w:p>
+  </w:comment>
+  <w:comment w:id="183" w:author="Stuart Jones" w:date="2020-12-22T14:23:00Z" w:initials="SJ">
+    <w:p>
+      <w:pPr>
+        <w:pStyle w:val="CommentText"/>
+      </w:pPr>
+      <w:r>
+        <w:rPr>
+          <w:rStyle w:val="CommentReference"/>
+        </w:rPr>
+        <w:annotationRef/>
+      </w:r>
+      <w:r>
         <w:t xml:space="preserve">This is a decent first attempt at this. You have a “reset” paragraph that is the right tone. I think the text in the paragraphs is generally pretty good and I like when you pull in “real world” examples. </w:t>
       </w:r>
     </w:p>
@@ -11758,7 +11962,7 @@
       </w:r>
     </w:p>
   </w:comment>
-  <w:comment w:id="175" w:author="Stuart Jones" w:date="2020-12-22T14:19:00Z" w:initials="SJ">
+  <w:comment w:id="184" w:author="Stuart Jones" w:date="2020-12-22T14:19:00Z" w:initials="SJ">
     <w:p>
       <w:pPr>
         <w:pStyle w:val="CommentText"/>
@@ -11787,7 +11991,7 @@
       </w:r>
     </w:p>
   </w:comment>
-  <w:comment w:id="176" w:author="Stuart Jones" w:date="2020-12-22T14:20:00Z" w:initials="SJ">
+  <w:comment w:id="185" w:author="Colin Dassow" w:date="2020-12-22T16:19:00Z" w:initials="CD">
     <w:p>
       <w:pPr>
         <w:pStyle w:val="CommentText"/>
@@ -11799,11 +12003,27 @@
         <w:annotationRef/>
       </w:r>
       <w:r>
+        <w:t>True, I guess I was thinking more about the basic model checking stuff we did to prove that it makes alternate stable states and behaves the way we expect it to before diving into experiment results. Seems like that doesn’t have to be restated here.</w:t>
+      </w:r>
+    </w:p>
+  </w:comment>
+  <w:comment w:id="186" w:author="Stuart Jones" w:date="2020-12-22T14:20:00Z" w:initials="SJ">
+    <w:p>
+      <w:pPr>
+        <w:pStyle w:val="CommentText"/>
+      </w:pPr>
+      <w:r>
+        <w:rPr>
+          <w:rStyle w:val="CommentReference"/>
+        </w:rPr>
+        <w:annotationRef/>
+      </w:r>
+      <w:r>
         <w:t>Examples from real systems for any of this?</w:t>
       </w:r>
     </w:p>
   </w:comment>
-  <w:comment w:id="177" w:author="Stuart Jones" w:date="2020-12-22T14:21:00Z" w:initials="SJ">
+  <w:comment w:id="187" w:author="Colin Dassow" w:date="2020-12-22T16:20:00Z" w:initials="CD">
     <w:p>
       <w:pPr>
         <w:pStyle w:val="CommentText"/>
@@ -11815,11 +12035,27 @@
         <w:annotationRef/>
       </w:r>
       <w:r>
+        <w:t>Not with life stages, there might be some marine examples that show these dynamics between species but data on specific life stages is maybe pretty rare?</w:t>
+      </w:r>
+    </w:p>
+  </w:comment>
+  <w:comment w:id="188" w:author="Stuart Jones" w:date="2020-12-22T14:21:00Z" w:initials="SJ">
+    <w:p>
+      <w:pPr>
+        <w:pStyle w:val="CommentText"/>
+      </w:pPr>
+      <w:r>
+        <w:rPr>
+          <w:rStyle w:val="CommentReference"/>
+        </w:rPr>
+        <w:annotationRef/>
+      </w:r>
+      <w:r>
         <w:t>A parallel that I just thought of is this is basically “biocontrol”, but you are using an existing biological control agent rather than stocking a new one. Maybe worth raising this point?</w:t>
       </w:r>
     </w:p>
   </w:comment>
-  <w:comment w:id="178" w:author="Stuart Jones" w:date="2020-12-22T14:22:00Z" w:initials="SJ">
+  <w:comment w:id="189" w:author="Stuart Jones" w:date="2020-12-22T14:22:00Z" w:initials="SJ">
     <w:p>
       <w:pPr>
         <w:pStyle w:val="CommentText"/>
@@ -11835,7 +12071,7 @@
       </w:r>
     </w:p>
   </w:comment>
-  <w:comment w:id="179" w:author="Colin Dassow" w:date="2020-12-18T15:13:00Z" w:initials="CD">
+  <w:comment w:id="190" w:author="Colin Dassow" w:date="2020-12-22T16:22:00Z" w:initials="CD">
     <w:p>
       <w:pPr>
         <w:pStyle w:val="CommentText"/>
@@ -11847,11 +12083,35 @@
         <w:annotationRef/>
       </w:r>
       <w:r>
+        <w:t xml:space="preserve">We can do </w:t>
+      </w:r>
+      <w:proofErr w:type="gramStart"/>
+      <w:r>
+        <w:t>that,</w:t>
+      </w:r>
+      <w:proofErr w:type="gramEnd"/>
+      <w:r>
+        <w:t xml:space="preserve"> it’d be a short paragraph though?</w:t>
+      </w:r>
+    </w:p>
+  </w:comment>
+  <w:comment w:id="191" w:author="Colin Dassow" w:date="2020-12-18T15:13:00Z" w:initials="CD">
+    <w:p>
+      <w:pPr>
+        <w:pStyle w:val="CommentText"/>
+      </w:pPr>
+      <w:r>
+        <w:rPr>
+          <w:rStyle w:val="CommentReference"/>
+        </w:rPr>
+        <w:annotationRef/>
+      </w:r>
+      <w:r>
         <w:t>Fair to say ‘theory’?</w:t>
       </w:r>
     </w:p>
   </w:comment>
-  <w:comment w:id="182" w:author="Stuart Jones" w:date="2020-12-22T14:25:00Z" w:initials="SJ">
+  <w:comment w:id="194" w:author="Stuart Jones" w:date="2020-12-22T14:25:00Z" w:initials="SJ">
     <w:p>
       <w:pPr>
         <w:pStyle w:val="CommentText"/>
@@ -11863,15 +12123,7 @@
         <w:annotationRef/>
       </w:r>
       <w:r>
-        <w:t xml:space="preserve">Too weak. I know it isn’t always the case that we understand this </w:t>
-      </w:r>
-      <w:proofErr w:type="gramStart"/>
-      <w:r>
-        <w:t>stuff, but</w:t>
-      </w:r>
-      <w:proofErr w:type="gramEnd"/>
-      <w:r>
-        <w:t xml:space="preserve"> saying “fairly well” isn’t very effective either. Maybe better to say “in systems </w:t>
+        <w:t xml:space="preserve">Too weak. I know it isn’t always the case that we understand this stuff, but saying “fairly well” isn’t very effective either. Maybe better to say “in systems </w:t>
       </w:r>
       <w:proofErr w:type="spellStart"/>
       <w:r>
@@ -11881,13 +12133,36 @@
       <w:r>
         <w:t xml:space="preserve"> we do have this understanding” we should implement this stuff and evaluate the power of the approach?</w:t>
       </w:r>
+    </w:p>
+  </w:comment>
+  <w:comment w:id="195" w:author="Colin Dassow" w:date="2020-12-22T16:23:00Z" w:initials="CD">
+    <w:p>
+      <w:pPr>
+        <w:pStyle w:val="CommentText"/>
+      </w:pPr>
+      <w:r>
+        <w:rPr>
+          <w:rStyle w:val="CommentReference"/>
+        </w:rPr>
+        <w:annotationRef/>
+      </w:r>
+      <w:proofErr w:type="spellStart"/>
+      <w:r>
+        <w:t>Ya</w:t>
+      </w:r>
+      <w:proofErr w:type="spellEnd"/>
+      <w:r>
+        <w:t xml:space="preserve"> this is a better way to say it.</w:t>
+      </w:r>
+      <w:bookmarkStart w:id="196" w:name="_GoBack"/>
+      <w:bookmarkEnd w:id="196"/>
     </w:p>
   </w:comment>
 </w:comments>
 </file>
 
 <file path=word/commentsExtended.xml><?xml version="1.0" encoding="utf-8"?>
-<w15:commentsEx xmlns:wpc="http://schemas.microsoft.com/office/word/2010/wordprocessingCanvas" xmlns:cx="http://schemas.microsoft.com/office/drawing/2014/chartex" xmlns:cx1="http://schemas.microsoft.com/office/drawing/2015/9/8/chartex" xmlns:cx2="http://schemas.microsoft.com/office/drawing/2015/10/21/chartex" xmlns:cx3="http://schemas.microsoft.com/office/drawing/2016/5/9/chartex" xmlns:cx4="http://schemas.microsoft.com/office/drawing/2016/5/10/chartex" xmlns:cx5="http://schemas.microsoft.com/office/drawing/2016/5/11/chartex" xmlns:cx6="http://schemas.microsoft.com/office/drawing/2016/5/12/chartex" xmlns:cx7="http://schemas.microsoft.com/office/drawing/2016/5/13/chartex" xmlns:cx8="http://schemas.microsoft.com/office/drawing/2016/5/14/chartex" xmlns:mc="http://schemas.openxmlformats.org/markup-compatibility/2006" xmlns:aink="http://schemas.microsoft.com/office/drawing/2016/ink" xmlns:am3d="http://schemas.microsoft.com/office/drawing/2017/model3d" xmlns:o="urn:schemas-microsoft-com:office:office" xmlns:r="http://schemas.openxmlformats.org/officeDocument/2006/relationships" xmlns:m="http://schemas.openxmlformats.org/officeDocument/2006/math" xmlns:v="urn:schemas-microsoft-com:vml" xmlns:wp14="http://schemas.microsoft.com/office/word/2010/wordprocessingDrawing" xmlns:wp="http://schemas.openxmlformats.org/drawingml/2006/wordprocessingDrawing" xmlns:w10="urn:schemas-microsoft-com:office:word" xmlns:w="http://schemas.openxmlformats.org/wordprocessingml/2006/main" xmlns:w14="http://schemas.microsoft.com/office/word/2010/wordml" xmlns:w15="http://schemas.microsoft.com/office/word/2012/wordml" xmlns:w16cex="http://schemas.microsoft.com/office/word/2018/wordml/cex" xmlns:w16cid="http://schemas.microsoft.com/office/word/2016/wordml/cid" xmlns:w16="http://schemas.microsoft.com/office/word/2018/wordml" xmlns:w16se="http://schemas.microsoft.com/office/word/2015/wordml/symex" xmlns:wpg="http://schemas.microsoft.com/office/word/2010/wordprocessingGroup" xmlns:wpi="http://schemas.microsoft.com/office/word/2010/wordprocessingInk" xmlns:wne="http://schemas.microsoft.com/office/word/2006/wordml" xmlns:wps="http://schemas.microsoft.com/office/word/2010/wordprocessingShape" mc:Ignorable="w14 w15 w16se w16cid w16 w16cex wp14">
+<w15:commentsEx xmlns:wpc="http://schemas.microsoft.com/office/word/2010/wordprocessingCanvas" xmlns:cx="http://schemas.microsoft.com/office/drawing/2014/chartex" xmlns:mc="http://schemas.openxmlformats.org/markup-compatibility/2006" xmlns:o="urn:schemas-microsoft-com:office:office" xmlns:r="http://schemas.openxmlformats.org/officeDocument/2006/relationships" xmlns:m="http://schemas.openxmlformats.org/officeDocument/2006/math" xmlns:v="urn:schemas-microsoft-com:vml" xmlns:wp14="http://schemas.microsoft.com/office/word/2010/wordprocessingDrawing" xmlns:wp="http://schemas.openxmlformats.org/drawingml/2006/wordprocessingDrawing" xmlns:w10="urn:schemas-microsoft-com:office:word" xmlns:w="http://schemas.openxmlformats.org/wordprocessingml/2006/main" xmlns:w14="http://schemas.microsoft.com/office/word/2010/wordml" xmlns:w15="http://schemas.microsoft.com/office/word/2012/wordml" xmlns:w16se="http://schemas.microsoft.com/office/word/2015/wordml/symex" xmlns:wpg="http://schemas.microsoft.com/office/word/2010/wordprocessingGroup" xmlns:wpi="http://schemas.microsoft.com/office/word/2010/wordprocessingInk" xmlns:wne="http://schemas.microsoft.com/office/word/2006/wordml" xmlns:wps="http://schemas.microsoft.com/office/word/2010/wordprocessingShape" mc:Ignorable="w14 w15 w16se wp14">
   <w15:commentEx w15:paraId="09575497" w15:done="0"/>
   <w15:commentEx w15:paraId="3EFC12AD" w15:done="0"/>
   <w15:commentEx w15:paraId="6C95CDF1" w15:done="0"/>
@@ -11916,34 +12191,47 @@
   <w15:commentEx w15:paraId="29E5F105" w15:paraIdParent="47E7D1C8" w15:done="0"/>
   <w15:commentEx w15:paraId="40D7C3B2" w15:done="0"/>
   <w15:commentEx w15:paraId="13A4BE36" w15:done="0"/>
+  <w15:commentEx w15:paraId="0BA3431F" w15:paraIdParent="13A4BE36" w15:done="0"/>
   <w15:commentEx w15:paraId="7F35C5A4" w15:done="0"/>
   <w15:commentEx w15:paraId="76B43B17" w15:done="0"/>
+  <w15:commentEx w15:paraId="5C265E8D" w15:paraIdParent="76B43B17" w15:done="0"/>
   <w15:commentEx w15:paraId="6B0E97F1" w15:done="0"/>
   <w15:commentEx w15:paraId="2DC65BC0" w15:done="0"/>
   <w15:commentEx w15:paraId="787D18A8" w15:done="0"/>
   <w15:commentEx w15:paraId="12B20282" w15:done="0"/>
   <w15:commentEx w15:paraId="53AEA8B9" w15:done="0"/>
+  <w15:commentEx w15:paraId="127E7514" w15:paraIdParent="53AEA8B9" w15:done="0"/>
   <w15:commentEx w15:paraId="0E7F2171" w15:done="0"/>
   <w15:commentEx w15:paraId="3673833B" w15:done="0"/>
+  <w15:commentEx w15:paraId="1467D6DE" w15:paraIdParent="3673833B" w15:done="0"/>
   <w15:commentEx w15:paraId="60E0D672" w15:done="0"/>
+  <w15:commentEx w15:paraId="41C90E3A" w15:paraIdParent="60E0D672" w15:done="0"/>
   <w15:commentEx w15:paraId="04FF7685" w15:done="0"/>
   <w15:commentEx w15:paraId="31ED3453" w15:paraIdParent="04FF7685" w15:done="0"/>
   <w15:commentEx w15:paraId="2718CB74" w15:done="0"/>
   <w15:commentEx w15:paraId="4C9BF8AA" w15:done="0"/>
+  <w15:commentEx w15:paraId="4AADE674" w15:paraIdParent="4C9BF8AA" w15:done="0"/>
   <w15:commentEx w15:paraId="3A8A502C" w15:done="0"/>
   <w15:commentEx w15:paraId="6FCA5423" w15:paraIdParent="3A8A502C" w15:done="0"/>
+  <w15:commentEx w15:paraId="5CD6C198" w15:paraIdParent="3A8A502C" w15:done="0"/>
   <w15:commentEx w15:paraId="2EFDBECD" w15:done="0"/>
   <w15:commentEx w15:paraId="05B99882" w15:done="0"/>
+  <w15:commentEx w15:paraId="571E649C" w15:paraIdParent="05B99882" w15:done="0"/>
   <w15:commentEx w15:paraId="3840FFA8" w15:done="0"/>
   <w15:commentEx w15:paraId="309C97BD" w15:done="0"/>
   <w15:commentEx w15:paraId="1809AA7A" w15:done="0"/>
+  <w15:commentEx w15:paraId="0CA426BB" w15:paraIdParent="1809AA7A" w15:done="0"/>
   <w15:commentEx w15:paraId="552DB592" w15:done="0"/>
   <w15:commentEx w15:paraId="799314AB" w15:done="0"/>
+  <w15:commentEx w15:paraId="497723D5" w15:paraIdParent="799314AB" w15:done="0"/>
   <w15:commentEx w15:paraId="2FE9EDCC" w15:done="0"/>
+  <w15:commentEx w15:paraId="0E8D8CEF" w15:paraIdParent="2FE9EDCC" w15:done="0"/>
   <w15:commentEx w15:paraId="0BF2EC1B" w15:done="0"/>
   <w15:commentEx w15:paraId="3FC68D0A" w15:done="0"/>
+  <w15:commentEx w15:paraId="0A333F6E" w15:paraIdParent="3FC68D0A" w15:done="0"/>
   <w15:commentEx w15:paraId="01A15CF0" w15:done="0"/>
   <w15:commentEx w15:paraId="2720789E" w15:done="0"/>
+  <w15:commentEx w15:paraId="7D56835D" w15:paraIdParent="2720789E" w15:done="0"/>
 </w15:commentsEx>
 </file>
 
@@ -12056,7 +12344,7 @@
 </file>
 
 <file path=word/endnotes.xml><?xml version="1.0" encoding="utf-8"?>
-<w:endnotes xmlns:wpc="http://schemas.microsoft.com/office/word/2010/wordprocessingCanvas" xmlns:cx="http://schemas.microsoft.com/office/drawing/2014/chartex" xmlns:cx1="http://schemas.microsoft.com/office/drawing/2015/9/8/chartex" xmlns:cx2="http://schemas.microsoft.com/office/drawing/2015/10/21/chartex" xmlns:cx3="http://schemas.microsoft.com/office/drawing/2016/5/9/chartex" xmlns:cx4="http://schemas.microsoft.com/office/drawing/2016/5/10/chartex" xmlns:cx5="http://schemas.microsoft.com/office/drawing/2016/5/11/chartex" xmlns:cx6="http://schemas.microsoft.com/office/drawing/2016/5/12/chartex" xmlns:cx7="http://schemas.microsoft.com/office/drawing/2016/5/13/chartex" xmlns:cx8="http://schemas.microsoft.com/office/drawing/2016/5/14/chartex" xmlns:mc="http://schemas.openxmlformats.org/markup-compatibility/2006" xmlns:aink="http://schemas.microsoft.com/office/drawing/2016/ink" xmlns:am3d="http://schemas.microsoft.com/office/drawing/2017/model3d" xmlns:o="urn:schemas-microsoft-com:office:office" xmlns:r="http://schemas.openxmlformats.org/officeDocument/2006/relationships" xmlns:m="http://schemas.openxmlformats.org/officeDocument/2006/math" xmlns:v="urn:schemas-microsoft-com:vml" xmlns:wp14="http://schemas.microsoft.com/office/word/2010/wordprocessingDrawing" xmlns:wp="http://schemas.openxmlformats.org/drawingml/2006/wordprocessingDrawing" xmlns:w10="urn:schemas-microsoft-com:office:word" xmlns:w="http://schemas.openxmlformats.org/wordprocessingml/2006/main" xmlns:w14="http://schemas.microsoft.com/office/word/2010/wordml" xmlns:w15="http://schemas.microsoft.com/office/word/2012/wordml" xmlns:w16cex="http://schemas.microsoft.com/office/word/2018/wordml/cex" xmlns:w16cid="http://schemas.microsoft.com/office/word/2016/wordml/cid" xmlns:w16="http://schemas.microsoft.com/office/word/2018/wordml" xmlns:w16se="http://schemas.microsoft.com/office/word/2015/wordml/symex" xmlns:wpg="http://schemas.microsoft.com/office/word/2010/wordprocessingGroup" xmlns:wpi="http://schemas.microsoft.com/office/word/2010/wordprocessingInk" xmlns:wne="http://schemas.microsoft.com/office/word/2006/wordml" xmlns:wps="http://schemas.microsoft.com/office/word/2010/wordprocessingShape" mc:Ignorable="w14 w15 w16se w16cid w16 w16cex wp14">
+<w:endnotes xmlns:wpc="http://schemas.microsoft.com/office/word/2010/wordprocessingCanvas" xmlns:cx="http://schemas.microsoft.com/office/drawing/2014/chartex" xmlns:mc="http://schemas.openxmlformats.org/markup-compatibility/2006" xmlns:o="urn:schemas-microsoft-com:office:office" xmlns:r="http://schemas.openxmlformats.org/officeDocument/2006/relationships" xmlns:m="http://schemas.openxmlformats.org/officeDocument/2006/math" xmlns:v="urn:schemas-microsoft-com:vml" xmlns:wp14="http://schemas.microsoft.com/office/word/2010/wordprocessingDrawing" xmlns:wp="http://schemas.openxmlformats.org/drawingml/2006/wordprocessingDrawing" xmlns:w10="urn:schemas-microsoft-com:office:word" xmlns:w="http://schemas.openxmlformats.org/wordprocessingml/2006/main" xmlns:w14="http://schemas.microsoft.com/office/word/2010/wordml" xmlns:w15="http://schemas.microsoft.com/office/word/2012/wordml" xmlns:w16se="http://schemas.microsoft.com/office/word/2015/wordml/symex" xmlns:wpg="http://schemas.microsoft.com/office/word/2010/wordprocessingGroup" xmlns:wpi="http://schemas.microsoft.com/office/word/2010/wordprocessingInk" xmlns:wne="http://schemas.microsoft.com/office/word/2006/wordml" xmlns:wps="http://schemas.microsoft.com/office/word/2010/wordprocessingShape" mc:Ignorable="w14 w15 w16se wp14">
   <w:endnote w:type="separator" w:id="-1">
     <w:p>
       <w:pPr>
@@ -12081,7 +12369,7 @@
 </file>
 
 <file path=word/footer1.xml><?xml version="1.0" encoding="utf-8"?>
-<w:ftr xmlns:wpc="http://schemas.microsoft.com/office/word/2010/wordprocessingCanvas" xmlns:cx="http://schemas.microsoft.com/office/drawing/2014/chartex" xmlns:cx1="http://schemas.microsoft.com/office/drawing/2015/9/8/chartex" xmlns:cx2="http://schemas.microsoft.com/office/drawing/2015/10/21/chartex" xmlns:cx3="http://schemas.microsoft.com/office/drawing/2016/5/9/chartex" xmlns:cx4="http://schemas.microsoft.com/office/drawing/2016/5/10/chartex" xmlns:cx5="http://schemas.microsoft.com/office/drawing/2016/5/11/chartex" xmlns:cx6="http://schemas.microsoft.com/office/drawing/2016/5/12/chartex" xmlns:cx7="http://schemas.microsoft.com/office/drawing/2016/5/13/chartex" xmlns:cx8="http://schemas.microsoft.com/office/drawing/2016/5/14/chartex" xmlns:mc="http://schemas.openxmlformats.org/markup-compatibility/2006" xmlns:aink="http://schemas.microsoft.com/office/drawing/2016/ink" xmlns:am3d="http://schemas.microsoft.com/office/drawing/2017/model3d" xmlns:o="urn:schemas-microsoft-com:office:office" xmlns:r="http://schemas.openxmlformats.org/officeDocument/2006/relationships" xmlns:m="http://schemas.openxmlformats.org/officeDocument/2006/math" xmlns:v="urn:schemas-microsoft-com:vml" xmlns:wp14="http://schemas.microsoft.com/office/word/2010/wordprocessingDrawing" xmlns:wp="http://schemas.openxmlformats.org/drawingml/2006/wordprocessingDrawing" xmlns:w10="urn:schemas-microsoft-com:office:word" xmlns:w="http://schemas.openxmlformats.org/wordprocessingml/2006/main" xmlns:w14="http://schemas.microsoft.com/office/word/2010/wordml" xmlns:w15="http://schemas.microsoft.com/office/word/2012/wordml" xmlns:w16cex="http://schemas.microsoft.com/office/word/2018/wordml/cex" xmlns:w16cid="http://schemas.microsoft.com/office/word/2016/wordml/cid" xmlns:w16="http://schemas.microsoft.com/office/word/2018/wordml" xmlns:w16se="http://schemas.microsoft.com/office/word/2015/wordml/symex" xmlns:wpg="http://schemas.microsoft.com/office/word/2010/wordprocessingGroup" xmlns:wpi="http://schemas.microsoft.com/office/word/2010/wordprocessingInk" xmlns:wne="http://schemas.microsoft.com/office/word/2006/wordml" xmlns:wps="http://schemas.microsoft.com/office/word/2010/wordprocessingShape" mc:Ignorable="w14 w15 w16se w16cid w16 w16cex wp14">
+<w:ftr xmlns:wpc="http://schemas.microsoft.com/office/word/2010/wordprocessingCanvas" xmlns:cx="http://schemas.microsoft.com/office/drawing/2014/chartex" xmlns:mc="http://schemas.openxmlformats.org/markup-compatibility/2006" xmlns:o="urn:schemas-microsoft-com:office:office" xmlns:r="http://schemas.openxmlformats.org/officeDocument/2006/relationships" xmlns:m="http://schemas.openxmlformats.org/officeDocument/2006/math" xmlns:v="urn:schemas-microsoft-com:vml" xmlns:wp14="http://schemas.microsoft.com/office/word/2010/wordprocessingDrawing" xmlns:wp="http://schemas.openxmlformats.org/drawingml/2006/wordprocessingDrawing" xmlns:w10="urn:schemas-microsoft-com:office:word" xmlns:w="http://schemas.openxmlformats.org/wordprocessingml/2006/main" xmlns:w14="http://schemas.microsoft.com/office/word/2010/wordml" xmlns:w15="http://schemas.microsoft.com/office/word/2012/wordml" xmlns:w16se="http://schemas.microsoft.com/office/word/2015/wordml/symex" xmlns:wpg="http://schemas.microsoft.com/office/word/2010/wordprocessingGroup" xmlns:wpi="http://schemas.microsoft.com/office/word/2010/wordprocessingInk" xmlns:wne="http://schemas.microsoft.com/office/word/2006/wordml" xmlns:wps="http://schemas.microsoft.com/office/word/2010/wordprocessingShape" mc:Ignorable="w14 w15 w16se wp14">
   <w:sdt>
     <w:sdtPr>
       <w:rPr>
@@ -12133,7 +12421,7 @@
 </file>
 
 <file path=word/footer2.xml><?xml version="1.0" encoding="utf-8"?>
-<w:ftr xmlns:wpc="http://schemas.microsoft.com/office/word/2010/wordprocessingCanvas" xmlns:cx="http://schemas.microsoft.com/office/drawing/2014/chartex" xmlns:cx1="http://schemas.microsoft.com/office/drawing/2015/9/8/chartex" xmlns:cx2="http://schemas.microsoft.com/office/drawing/2015/10/21/chartex" xmlns:cx3="http://schemas.microsoft.com/office/drawing/2016/5/9/chartex" xmlns:cx4="http://schemas.microsoft.com/office/drawing/2016/5/10/chartex" xmlns:cx5="http://schemas.microsoft.com/office/drawing/2016/5/11/chartex" xmlns:cx6="http://schemas.microsoft.com/office/drawing/2016/5/12/chartex" xmlns:cx7="http://schemas.microsoft.com/office/drawing/2016/5/13/chartex" xmlns:cx8="http://schemas.microsoft.com/office/drawing/2016/5/14/chartex" xmlns:mc="http://schemas.openxmlformats.org/markup-compatibility/2006" xmlns:aink="http://schemas.microsoft.com/office/drawing/2016/ink" xmlns:am3d="http://schemas.microsoft.com/office/drawing/2017/model3d" xmlns:o="urn:schemas-microsoft-com:office:office" xmlns:r="http://schemas.openxmlformats.org/officeDocument/2006/relationships" xmlns:m="http://schemas.openxmlformats.org/officeDocument/2006/math" xmlns:v="urn:schemas-microsoft-com:vml" xmlns:wp14="http://schemas.microsoft.com/office/word/2010/wordprocessingDrawing" xmlns:wp="http://schemas.openxmlformats.org/drawingml/2006/wordprocessingDrawing" xmlns:w10="urn:schemas-microsoft-com:office:word" xmlns:w="http://schemas.openxmlformats.org/wordprocessingml/2006/main" xmlns:w14="http://schemas.microsoft.com/office/word/2010/wordml" xmlns:w15="http://schemas.microsoft.com/office/word/2012/wordml" xmlns:w16cex="http://schemas.microsoft.com/office/word/2018/wordml/cex" xmlns:w16cid="http://schemas.microsoft.com/office/word/2016/wordml/cid" xmlns:w16="http://schemas.microsoft.com/office/word/2018/wordml" xmlns:w16se="http://schemas.microsoft.com/office/word/2015/wordml/symex" xmlns:wpg="http://schemas.microsoft.com/office/word/2010/wordprocessingGroup" xmlns:wpi="http://schemas.microsoft.com/office/word/2010/wordprocessingInk" xmlns:wne="http://schemas.microsoft.com/office/word/2006/wordml" xmlns:wps="http://schemas.microsoft.com/office/word/2010/wordprocessingShape" mc:Ignorable="w14 w15 w16se w16cid w16 w16cex wp14">
+<w:ftr xmlns:wpc="http://schemas.microsoft.com/office/word/2010/wordprocessingCanvas" xmlns:cx="http://schemas.microsoft.com/office/drawing/2014/chartex" xmlns:mc="http://schemas.openxmlformats.org/markup-compatibility/2006" xmlns:o="urn:schemas-microsoft-com:office:office" xmlns:r="http://schemas.openxmlformats.org/officeDocument/2006/relationships" xmlns:m="http://schemas.openxmlformats.org/officeDocument/2006/math" xmlns:v="urn:schemas-microsoft-com:vml" xmlns:wp14="http://schemas.microsoft.com/office/word/2010/wordprocessingDrawing" xmlns:wp="http://schemas.openxmlformats.org/drawingml/2006/wordprocessingDrawing" xmlns:w10="urn:schemas-microsoft-com:office:word" xmlns:w="http://schemas.openxmlformats.org/wordprocessingml/2006/main" xmlns:w14="http://schemas.microsoft.com/office/word/2010/wordml" xmlns:w15="http://schemas.microsoft.com/office/word/2012/wordml" xmlns:w16se="http://schemas.microsoft.com/office/word/2015/wordml/symex" xmlns:wpg="http://schemas.microsoft.com/office/word/2010/wordprocessingGroup" xmlns:wpi="http://schemas.microsoft.com/office/word/2010/wordprocessingInk" xmlns:wne="http://schemas.microsoft.com/office/word/2006/wordml" xmlns:wps="http://schemas.microsoft.com/office/word/2010/wordprocessingShape" mc:Ignorable="w14 w15 w16se wp14">
   <w:sdt>
     <w:sdtPr>
       <w:rPr>
@@ -12177,7 +12465,7 @@
             <w:rStyle w:val="PageNumber"/>
             <w:noProof/>
           </w:rPr>
-          <w:t>1</w:t>
+          <w:t>11</w:t>
         </w:r>
         <w:r>
           <w:rPr>
@@ -12198,7 +12486,7 @@
 </file>
 
 <file path=word/footnotes.xml><?xml version="1.0" encoding="utf-8"?>
-<w:footnotes xmlns:wpc="http://schemas.microsoft.com/office/word/2010/wordprocessingCanvas" xmlns:cx="http://schemas.microsoft.com/office/drawing/2014/chartex" xmlns:cx1="http://schemas.microsoft.com/office/drawing/2015/9/8/chartex" xmlns:cx2="http://schemas.microsoft.com/office/drawing/2015/10/21/chartex" xmlns:cx3="http://schemas.microsoft.com/office/drawing/2016/5/9/chartex" xmlns:cx4="http://schemas.microsoft.com/office/drawing/2016/5/10/chartex" xmlns:cx5="http://schemas.microsoft.com/office/drawing/2016/5/11/chartex" xmlns:cx6="http://schemas.microsoft.com/office/drawing/2016/5/12/chartex" xmlns:cx7="http://schemas.microsoft.com/office/drawing/2016/5/13/chartex" xmlns:cx8="http://schemas.microsoft.com/office/drawing/2016/5/14/chartex" xmlns:mc="http://schemas.openxmlformats.org/markup-compatibility/2006" xmlns:aink="http://schemas.microsoft.com/office/drawing/2016/ink" xmlns:am3d="http://schemas.microsoft.com/office/drawing/2017/model3d" xmlns:o="urn:schemas-microsoft-com:office:office" xmlns:r="http://schemas.openxmlformats.org/officeDocument/2006/relationships" xmlns:m="http://schemas.openxmlformats.org/officeDocument/2006/math" xmlns:v="urn:schemas-microsoft-com:vml" xmlns:wp14="http://schemas.microsoft.com/office/word/2010/wordprocessingDrawing" xmlns:wp="http://schemas.openxmlformats.org/drawingml/2006/wordprocessingDrawing" xmlns:w10="urn:schemas-microsoft-com:office:word" xmlns:w="http://schemas.openxmlformats.org/wordprocessingml/2006/main" xmlns:w14="http://schemas.microsoft.com/office/word/2010/wordml" xmlns:w15="http://schemas.microsoft.com/office/word/2012/wordml" xmlns:w16cex="http://schemas.microsoft.com/office/word/2018/wordml/cex" xmlns:w16cid="http://schemas.microsoft.com/office/word/2016/wordml/cid" xmlns:w16="http://schemas.microsoft.com/office/word/2018/wordml" xmlns:w16se="http://schemas.microsoft.com/office/word/2015/wordml/symex" xmlns:wpg="http://schemas.microsoft.com/office/word/2010/wordprocessingGroup" xmlns:wpi="http://schemas.microsoft.com/office/word/2010/wordprocessingInk" xmlns:wne="http://schemas.microsoft.com/office/word/2006/wordml" xmlns:wps="http://schemas.microsoft.com/office/word/2010/wordprocessingShape" mc:Ignorable="w14 w15 w16se w16cid w16 w16cex wp14">
+<w:footnotes xmlns:wpc="http://schemas.microsoft.com/office/word/2010/wordprocessingCanvas" xmlns:cx="http://schemas.microsoft.com/office/drawing/2014/chartex" xmlns:mc="http://schemas.openxmlformats.org/markup-compatibility/2006" xmlns:o="urn:schemas-microsoft-com:office:office" xmlns:r="http://schemas.openxmlformats.org/officeDocument/2006/relationships" xmlns:m="http://schemas.openxmlformats.org/officeDocument/2006/math" xmlns:v="urn:schemas-microsoft-com:vml" xmlns:wp14="http://schemas.microsoft.com/office/word/2010/wordprocessingDrawing" xmlns:wp="http://schemas.openxmlformats.org/drawingml/2006/wordprocessingDrawing" xmlns:w10="urn:schemas-microsoft-com:office:word" xmlns:w="http://schemas.openxmlformats.org/wordprocessingml/2006/main" xmlns:w14="http://schemas.microsoft.com/office/word/2010/wordml" xmlns:w15="http://schemas.microsoft.com/office/word/2012/wordml" xmlns:w16se="http://schemas.microsoft.com/office/word/2015/wordml/symex" xmlns:wpg="http://schemas.microsoft.com/office/word/2010/wordprocessingGroup" xmlns:wpi="http://schemas.microsoft.com/office/word/2010/wordprocessingInk" xmlns:wne="http://schemas.microsoft.com/office/word/2006/wordml" xmlns:wps="http://schemas.microsoft.com/office/word/2010/wordprocessingShape" mc:Ignorable="w14 w15 w16se wp14">
   <w:footnote w:type="separator" w:id="-1">
     <w:p>
       <w:r>
@@ -12217,7 +12505,7 @@
 </file>
 
 <file path=word/numbering.xml><?xml version="1.0" encoding="utf-8"?>
-<w:numbering xmlns:wpc="http://schemas.microsoft.com/office/word/2010/wordprocessingCanvas" xmlns:cx="http://schemas.microsoft.com/office/drawing/2014/chartex" xmlns:cx1="http://schemas.microsoft.com/office/drawing/2015/9/8/chartex" xmlns:cx2="http://schemas.microsoft.com/office/drawing/2015/10/21/chartex" xmlns:cx3="http://schemas.microsoft.com/office/drawing/2016/5/9/chartex" xmlns:cx4="http://schemas.microsoft.com/office/drawing/2016/5/10/chartex" xmlns:cx5="http://schemas.microsoft.com/office/drawing/2016/5/11/chartex" xmlns:cx6="http://schemas.microsoft.com/office/drawing/2016/5/12/chartex" xmlns:cx7="http://schemas.microsoft.com/office/drawing/2016/5/13/chartex" xmlns:cx8="http://schemas.microsoft.com/office/drawing/2016/5/14/chartex" xmlns:mc="http://schemas.openxmlformats.org/markup-compatibility/2006" xmlns:aink="http://schemas.microsoft.com/office/drawing/2016/ink" xmlns:am3d="http://schemas.microsoft.com/office/drawing/2017/model3d" xmlns:o="urn:schemas-microsoft-com:office:office" xmlns:r="http://schemas.openxmlformats.org/officeDocument/2006/relationships" xmlns:m="http://schemas.openxmlformats.org/officeDocument/2006/math" xmlns:v="urn:schemas-microsoft-com:vml" xmlns:wp14="http://schemas.microsoft.com/office/word/2010/wordprocessingDrawing" xmlns:wp="http://schemas.openxmlformats.org/drawingml/2006/wordprocessingDrawing" xmlns:w10="urn:schemas-microsoft-com:office:word" xmlns:w="http://schemas.openxmlformats.org/wordprocessingml/2006/main" xmlns:w14="http://schemas.microsoft.com/office/word/2010/wordml" xmlns:w15="http://schemas.microsoft.com/office/word/2012/wordml" xmlns:w16cex="http://schemas.microsoft.com/office/word/2018/wordml/cex" xmlns:w16cid="http://schemas.microsoft.com/office/word/2016/wordml/cid" xmlns:w16="http://schemas.microsoft.com/office/word/2018/wordml" xmlns:w16se="http://schemas.microsoft.com/office/word/2015/wordml/symex" xmlns:wpg="http://schemas.microsoft.com/office/word/2010/wordprocessingGroup" xmlns:wpi="http://schemas.microsoft.com/office/word/2010/wordprocessingInk" xmlns:wne="http://schemas.microsoft.com/office/word/2006/wordml" xmlns:wps="http://schemas.microsoft.com/office/word/2010/wordprocessingShape" mc:Ignorable="w14 w15 w16se w16cid w16 w16cex wp14">
+<w:numbering xmlns:wpc="http://schemas.microsoft.com/office/word/2010/wordprocessingCanvas" xmlns:cx="http://schemas.microsoft.com/office/drawing/2014/chartex" xmlns:mc="http://schemas.openxmlformats.org/markup-compatibility/2006" xmlns:o="urn:schemas-microsoft-com:office:office" xmlns:r="http://schemas.openxmlformats.org/officeDocument/2006/relationships" xmlns:m="http://schemas.openxmlformats.org/officeDocument/2006/math" xmlns:v="urn:schemas-microsoft-com:vml" xmlns:wp14="http://schemas.microsoft.com/office/word/2010/wordprocessingDrawing" xmlns:wp="http://schemas.openxmlformats.org/drawingml/2006/wordprocessingDrawing" xmlns:w10="urn:schemas-microsoft-com:office:word" xmlns:w="http://schemas.openxmlformats.org/wordprocessingml/2006/main" xmlns:w14="http://schemas.microsoft.com/office/word/2010/wordml" xmlns:w15="http://schemas.microsoft.com/office/word/2012/wordml" xmlns:w16se="http://schemas.microsoft.com/office/word/2015/wordml/symex" xmlns:wpg="http://schemas.microsoft.com/office/word/2010/wordprocessingGroup" xmlns:wpi="http://schemas.microsoft.com/office/word/2010/wordprocessingInk" xmlns:wne="http://schemas.microsoft.com/office/word/2006/wordml" xmlns:wps="http://schemas.microsoft.com/office/word/2010/wordprocessingShape" mc:Ignorable="w14 w15 w16se wp14">
   <w:abstractNum w:abstractNumId="0" w15:restartNumberingAfterBreak="0">
     <w:nsid w:val="08490C2B"/>
     <w:multiLevelType w:val="hybridMultilevel"/>
@@ -12741,7 +13029,7 @@
 </file>
 
 <file path=word/people.xml><?xml version="1.0" encoding="utf-8"?>
-<w15:people xmlns:wpc="http://schemas.microsoft.com/office/word/2010/wordprocessingCanvas" xmlns:cx="http://schemas.microsoft.com/office/drawing/2014/chartex" xmlns:cx1="http://schemas.microsoft.com/office/drawing/2015/9/8/chartex" xmlns:cx2="http://schemas.microsoft.com/office/drawing/2015/10/21/chartex" xmlns:cx3="http://schemas.microsoft.com/office/drawing/2016/5/9/chartex" xmlns:cx4="http://schemas.microsoft.com/office/drawing/2016/5/10/chartex" xmlns:cx5="http://schemas.microsoft.com/office/drawing/2016/5/11/chartex" xmlns:cx6="http://schemas.microsoft.com/office/drawing/2016/5/12/chartex" xmlns:cx7="http://schemas.microsoft.com/office/drawing/2016/5/13/chartex" xmlns:cx8="http://schemas.microsoft.com/office/drawing/2016/5/14/chartex" xmlns:mc="http://schemas.openxmlformats.org/markup-compatibility/2006" xmlns:aink="http://schemas.microsoft.com/office/drawing/2016/ink" xmlns:am3d="http://schemas.microsoft.com/office/drawing/2017/model3d" xmlns:o="urn:schemas-microsoft-com:office:office" xmlns:r="http://schemas.openxmlformats.org/officeDocument/2006/relationships" xmlns:m="http://schemas.openxmlformats.org/officeDocument/2006/math" xmlns:v="urn:schemas-microsoft-com:vml" xmlns:wp14="http://schemas.microsoft.com/office/word/2010/wordprocessingDrawing" xmlns:wp="http://schemas.openxmlformats.org/drawingml/2006/wordprocessingDrawing" xmlns:w10="urn:schemas-microsoft-com:office:word" xmlns:w="http://schemas.openxmlformats.org/wordprocessingml/2006/main" xmlns:w14="http://schemas.microsoft.com/office/word/2010/wordml" xmlns:w15="http://schemas.microsoft.com/office/word/2012/wordml" xmlns:w16cex="http://schemas.microsoft.com/office/word/2018/wordml/cex" xmlns:w16cid="http://schemas.microsoft.com/office/word/2016/wordml/cid" xmlns:w16="http://schemas.microsoft.com/office/word/2018/wordml" xmlns:w16se="http://schemas.microsoft.com/office/word/2015/wordml/symex" xmlns:wpg="http://schemas.microsoft.com/office/word/2010/wordprocessingGroup" xmlns:wpi="http://schemas.microsoft.com/office/word/2010/wordprocessingInk" xmlns:wne="http://schemas.microsoft.com/office/word/2006/wordml" xmlns:wps="http://schemas.microsoft.com/office/word/2010/wordprocessingShape" mc:Ignorable="w14 w15 w16se w16cid w16 w16cex wp14">
+<w15:people xmlns:wpc="http://schemas.microsoft.com/office/word/2010/wordprocessingCanvas" xmlns:cx="http://schemas.microsoft.com/office/drawing/2014/chartex" xmlns:mc="http://schemas.openxmlformats.org/markup-compatibility/2006" xmlns:o="urn:schemas-microsoft-com:office:office" xmlns:r="http://schemas.openxmlformats.org/officeDocument/2006/relationships" xmlns:m="http://schemas.openxmlformats.org/officeDocument/2006/math" xmlns:v="urn:schemas-microsoft-com:vml" xmlns:wp14="http://schemas.microsoft.com/office/word/2010/wordprocessingDrawing" xmlns:wp="http://schemas.openxmlformats.org/drawingml/2006/wordprocessingDrawing" xmlns:w10="urn:schemas-microsoft-com:office:word" xmlns:w="http://schemas.openxmlformats.org/wordprocessingml/2006/main" xmlns:w14="http://schemas.microsoft.com/office/word/2010/wordml" xmlns:w15="http://schemas.microsoft.com/office/word/2012/wordml" xmlns:w16se="http://schemas.microsoft.com/office/word/2015/wordml/symex" xmlns:wpg="http://schemas.microsoft.com/office/word/2010/wordprocessingGroup" xmlns:wpi="http://schemas.microsoft.com/office/word/2010/wordprocessingInk" xmlns:wne="http://schemas.microsoft.com/office/word/2006/wordml" xmlns:wps="http://schemas.microsoft.com/office/word/2010/wordprocessingShape" mc:Ignorable="w14 w15 w16se wp14">
   <w15:person w15:author="Stuart Jones">
     <w15:presenceInfo w15:providerId="AD" w15:userId="S::sjones20@nd.edu::8013da4f-9ea2-49f3-8942-e41867971000"/>
   </w15:person>
@@ -12755,7 +13043,7 @@
 </file>
 
 <file path=word/styles.xml><?xml version="1.0" encoding="utf-8"?>
-<w:styles xmlns:mc="http://schemas.openxmlformats.org/markup-compatibility/2006" xmlns:r="http://schemas.openxmlformats.org/officeDocument/2006/relationships" xmlns:w="http://schemas.openxmlformats.org/wordprocessingml/2006/main" xmlns:w14="http://schemas.microsoft.com/office/word/2010/wordml" xmlns:w15="http://schemas.microsoft.com/office/word/2012/wordml" xmlns:w16cex="http://schemas.microsoft.com/office/word/2018/wordml/cex" xmlns:w16cid="http://schemas.microsoft.com/office/word/2016/wordml/cid" xmlns:w16="http://schemas.microsoft.com/office/word/2018/wordml" xmlns:w16se="http://schemas.microsoft.com/office/word/2015/wordml/symex" mc:Ignorable="w14 w15 w16se w16cid w16 w16cex">
+<w:styles xmlns:mc="http://schemas.openxmlformats.org/markup-compatibility/2006" xmlns:r="http://schemas.openxmlformats.org/officeDocument/2006/relationships" xmlns:w="http://schemas.openxmlformats.org/wordprocessingml/2006/main" xmlns:w14="http://schemas.microsoft.com/office/word/2010/wordml" xmlns:w15="http://schemas.microsoft.com/office/word/2012/wordml" xmlns:w16se="http://schemas.microsoft.com/office/word/2015/wordml/symex" mc:Ignorable="w14 w15 w16se">
   <w:docDefaults>
     <w:rPrDefault>
       <w:rPr>
@@ -12771,7 +13059,7 @@
       </w:pPr>
     </w:pPrDefault>
   </w:docDefaults>
-  <w:latentStyles w:defLockedState="0" w:defUIPriority="0" w:defSemiHidden="0" w:defUnhideWhenUsed="0" w:defQFormat="0" w:count="376">
+  <w:latentStyles w:defLockedState="0" w:defUIPriority="0" w:defSemiHidden="0" w:defUnhideWhenUsed="0" w:defQFormat="0" w:count="371">
     <w:lsdException w:name="index 1" w:semiHidden="1" w:unhideWhenUsed="1"/>
     <w:lsdException w:name="index 7" w:semiHidden="1" w:unhideWhenUsed="1"/>
     <w:lsdException w:name="index 8" w:semiHidden="1" w:unhideWhenUsed="1"/>
@@ -12852,6 +13140,7 @@
     <w:lsdException w:name="HTML Sample" w:semiHidden="1" w:unhideWhenUsed="1"/>
     <w:lsdException w:name="HTML Typewriter" w:semiHidden="1" w:unhideWhenUsed="1"/>
     <w:lsdException w:name="HTML Variable" w:semiHidden="1" w:unhideWhenUsed="1"/>
+    <w:lsdException w:name="Normal Table" w:semiHidden="1" w:unhideWhenUsed="1"/>
     <w:lsdException w:name="annotation subject" w:semiHidden="1" w:unhideWhenUsed="1"/>
     <w:lsdException w:name="No List" w:semiHidden="1" w:unhideWhenUsed="1"/>
     <w:lsdException w:name="Outline List 1" w:semiHidden="1" w:unhideWhenUsed="1"/>
@@ -12894,8 +13183,11 @@
     <w:lsdException w:name="Table Contemporary" w:semiHidden="1" w:unhideWhenUsed="1"/>
     <w:lsdException w:name="Table Elegant" w:semiHidden="1" w:unhideWhenUsed="1"/>
     <w:lsdException w:name="Table Professional" w:semiHidden="1" w:unhideWhenUsed="1"/>
+    <w:lsdException w:name="Table Subtle 1" w:semiHidden="1" w:unhideWhenUsed="1"/>
     <w:lsdException w:name="Table Subtle 2" w:semiHidden="1" w:unhideWhenUsed="1"/>
     <w:lsdException w:name="Table Web 1" w:semiHidden="1" w:unhideWhenUsed="1"/>
+    <w:lsdException w:name="Table Web 2" w:semiHidden="1" w:unhideWhenUsed="1"/>
+    <w:lsdException w:name="Table Web 3" w:semiHidden="1" w:unhideWhenUsed="1"/>
     <w:lsdException w:name="Balloon Text" w:semiHidden="1" w:unhideWhenUsed="1"/>
     <w:lsdException w:name="Table Theme" w:semiHidden="1" w:unhideWhenUsed="1"/>
     <w:lsdException w:name="Placeholder Text" w:semiHidden="1"/>
@@ -12914,6 +13206,10 @@
     <w:lsdException w:name="Colorful List"/>
     <w:lsdException w:name="Colorful Grid"/>
     <w:lsdException w:name="Light Shading Accent 1"/>
+    <w:lsdException w:name="Light List Accent 1"/>
+    <w:lsdException w:name="Light Grid Accent 1"/>
+    <w:lsdException w:name="Medium Shading 1 Accent 1"/>
+    <w:lsdException w:name="Medium Shading 2 Accent 1"/>
     <w:lsdException w:name="Medium List 1 Accent 1"/>
     <w:lsdException w:name="Revision" w:semiHidden="1"/>
     <w:lsdException w:name="Medium List 2 Accent 1"/>
@@ -12989,6 +13285,11 @@
     <w:lsdException w:name="Medium List 2 Accent 6"/>
     <w:lsdException w:name="Medium Grid 1 Accent 6"/>
     <w:lsdException w:name="Medium Grid 2 Accent 6"/>
+    <w:lsdException w:name="Medium Grid 3 Accent 6"/>
+    <w:lsdException w:name="Dark List Accent 6"/>
+    <w:lsdException w:name="Colorful Shading Accent 6"/>
+    <w:lsdException w:name="Colorful List Accent 6"/>
+    <w:lsdException w:name="Colorful Grid Accent 6"/>
     <w:lsdException w:name="Bibliography" w:semiHidden="1" w:unhideWhenUsed="1"/>
     <w:lsdException w:name="TOC Heading" w:semiHidden="1" w:unhideWhenUsed="1"/>
     <w:lsdException w:name="Grid Table 4" w:uiPriority="49"/>
@@ -13086,11 +13387,6 @@
     <w:lsdException w:name="List Table 5 Dark Accent 6" w:uiPriority="50"/>
     <w:lsdException w:name="List Table 6 Colorful Accent 6" w:uiPriority="51"/>
     <w:lsdException w:name="List Table 7 Colorful Accent 6" w:uiPriority="52"/>
-    <w:lsdException w:name="Mention" w:semiHidden="1" w:uiPriority="99" w:unhideWhenUsed="1"/>
-    <w:lsdException w:name="Smart Hyperlink" w:semiHidden="1" w:uiPriority="99" w:unhideWhenUsed="1"/>
-    <w:lsdException w:name="Hashtag" w:semiHidden="1" w:uiPriority="99" w:unhideWhenUsed="1"/>
-    <w:lsdException w:name="Unresolved Mention" w:semiHidden="1" w:uiPriority="99" w:unhideWhenUsed="1"/>
-    <w:lsdException w:name="Smart Link" w:semiHidden="1" w:uiPriority="99" w:unhideWhenUsed="1"/>
   </w:latentStyles>
   <w:style w:type="paragraph" w:default="1" w:styleId="Normal">
     <w:name w:val="Normal"/>
@@ -14328,7 +14624,7 @@
 </file>
 
 <file path=customXml/itemProps1.xml><?xml version="1.0" encoding="utf-8"?>
-<ds:datastoreItem xmlns:ds="http://schemas.openxmlformats.org/officeDocument/2006/customXml" ds:itemID="{DEA23A9E-2135-4738-9EE6-68EB04B1EA64}">
+<ds:datastoreItem xmlns:ds="http://schemas.openxmlformats.org/officeDocument/2006/customXml" ds:itemID="{E8F5B809-F0B0-488D-920F-52421080EEA3}">
   <ds:schemaRefs>
     <ds:schemaRef ds:uri="http://schemas.openxmlformats.org/officeDocument/2006/bibliography"/>
   </ds:schemaRefs>

</xml_diff>